<commit_message>
Commit 2 - tutorial part 2
</commit_message>
<xml_diff>
--- a/Новий Документ Microsoft Word.docx
+++ b/Новий Документ Microsoft Word.docx
@@ -592,19 +592,789 @@
         </w:drawing>
       </w:r>
     </w:p>
-    <w:p>
-      <w:pPr>
-        <w:rPr>
-          <w:lang w:val="en-US"/>
-        </w:rPr>
-      </w:pPr>
-    </w:p>
-    <w:p>
-      <w:pPr>
-        <w:rPr>
-          <w:lang w:val="en-US"/>
-        </w:rPr>
-      </w:pPr>
+    <w:p/>
+    <w:p>
+      <w:pPr>
+        <w:rPr>
+          <w:lang w:val="en-US"/>
+        </w:rPr>
+      </w:pPr>
+    </w:p>
+    <w:p>
+      <w:pPr>
+        <w:rPr>
+          <w:lang w:val="en-US"/>
+        </w:rPr>
+      </w:pPr>
+      <w:r>
+        <w:rPr>
+          <w:lang w:val="en-US"/>
+        </w:rPr>
+        <w:lastRenderedPageBreak/>
+        <w:drawing>
+          <wp:inline distT="0" distB="0" distL="0" distR="0" wp14:anchorId="1AD36F42" wp14:editId="53DCE647">
+            <wp:extent cx="3675707" cy="4585695"/>
+            <wp:effectExtent l="0" t="0" r="1270" b="5715"/>
+            <wp:docPr id="1761772155" name="Picture 1"/>
+            <wp:cNvGraphicFramePr>
+              <a:graphicFrameLocks xmlns:a="http://schemas.openxmlformats.org/drawingml/2006/main" noChangeAspect="1"/>
+            </wp:cNvGraphicFramePr>
+            <a:graphic xmlns:a="http://schemas.openxmlformats.org/drawingml/2006/main">
+              <a:graphicData uri="http://schemas.openxmlformats.org/drawingml/2006/picture">
+                <pic:pic xmlns:pic="http://schemas.openxmlformats.org/drawingml/2006/picture">
+                  <pic:nvPicPr>
+                    <pic:cNvPr id="1761772155" name=""/>
+                    <pic:cNvPicPr/>
+                  </pic:nvPicPr>
+                  <pic:blipFill>
+                    <a:blip r:embed="rId16"/>
+                    <a:stretch>
+                      <a:fillRect/>
+                    </a:stretch>
+                  </pic:blipFill>
+                  <pic:spPr>
+                    <a:xfrm>
+                      <a:off x="0" y="0"/>
+                      <a:ext cx="3677646" cy="4588114"/>
+                    </a:xfrm>
+                    <a:prstGeom prst="rect">
+                      <a:avLst/>
+                    </a:prstGeom>
+                  </pic:spPr>
+                </pic:pic>
+              </a:graphicData>
+            </a:graphic>
+          </wp:inline>
+        </w:drawing>
+      </w:r>
+    </w:p>
+    <w:p>
+      <w:r>
+        <w:lastRenderedPageBreak/>
+        <w:drawing>
+          <wp:inline distT="0" distB="0" distL="0" distR="0" wp14:anchorId="1CC1DEAE" wp14:editId="429D1898">
+            <wp:extent cx="5940425" cy="7538085"/>
+            <wp:effectExtent l="0" t="0" r="3175" b="5715"/>
+            <wp:docPr id="657208059" name="Picture 1"/>
+            <wp:cNvGraphicFramePr>
+              <a:graphicFrameLocks xmlns:a="http://schemas.openxmlformats.org/drawingml/2006/main" noChangeAspect="1"/>
+            </wp:cNvGraphicFramePr>
+            <a:graphic xmlns:a="http://schemas.openxmlformats.org/drawingml/2006/main">
+              <a:graphicData uri="http://schemas.openxmlformats.org/drawingml/2006/picture">
+                <pic:pic xmlns:pic="http://schemas.openxmlformats.org/drawingml/2006/picture">
+                  <pic:nvPicPr>
+                    <pic:cNvPr id="657208059" name=""/>
+                    <pic:cNvPicPr/>
+                  </pic:nvPicPr>
+                  <pic:blipFill>
+                    <a:blip r:embed="rId17"/>
+                    <a:stretch>
+                      <a:fillRect/>
+                    </a:stretch>
+                  </pic:blipFill>
+                  <pic:spPr>
+                    <a:xfrm>
+                      <a:off x="0" y="0"/>
+                      <a:ext cx="5940425" cy="7538085"/>
+                    </a:xfrm>
+                    <a:prstGeom prst="rect">
+                      <a:avLst/>
+                    </a:prstGeom>
+                  </pic:spPr>
+                </pic:pic>
+              </a:graphicData>
+            </a:graphic>
+          </wp:inline>
+        </w:drawing>
+      </w:r>
+    </w:p>
+    <w:p>
+      <w:r>
+        <w:lastRenderedPageBreak/>
+        <w:drawing>
+          <wp:inline distT="0" distB="0" distL="0" distR="0" wp14:anchorId="26B3C8DE" wp14:editId="4E1519AE">
+            <wp:extent cx="5940425" cy="1765300"/>
+            <wp:effectExtent l="0" t="0" r="3175" b="6350"/>
+            <wp:docPr id="1952236071" name="Picture 1"/>
+            <wp:cNvGraphicFramePr>
+              <a:graphicFrameLocks xmlns:a="http://schemas.openxmlformats.org/drawingml/2006/main" noChangeAspect="1"/>
+            </wp:cNvGraphicFramePr>
+            <a:graphic xmlns:a="http://schemas.openxmlformats.org/drawingml/2006/main">
+              <a:graphicData uri="http://schemas.openxmlformats.org/drawingml/2006/picture">
+                <pic:pic xmlns:pic="http://schemas.openxmlformats.org/drawingml/2006/picture">
+                  <pic:nvPicPr>
+                    <pic:cNvPr id="1952236071" name=""/>
+                    <pic:cNvPicPr/>
+                  </pic:nvPicPr>
+                  <pic:blipFill>
+                    <a:blip r:embed="rId18"/>
+                    <a:stretch>
+                      <a:fillRect/>
+                    </a:stretch>
+                  </pic:blipFill>
+                  <pic:spPr>
+                    <a:xfrm>
+                      <a:off x="0" y="0"/>
+                      <a:ext cx="5940425" cy="1765300"/>
+                    </a:xfrm>
+                    <a:prstGeom prst="rect">
+                      <a:avLst/>
+                    </a:prstGeom>
+                  </pic:spPr>
+                </pic:pic>
+              </a:graphicData>
+            </a:graphic>
+          </wp:inline>
+        </w:drawing>
+      </w:r>
+    </w:p>
+    <w:p>
+      <w:r>
+        <w:drawing>
+          <wp:inline distT="0" distB="0" distL="0" distR="0" wp14:anchorId="72C6D2FC" wp14:editId="6B3EB8E1">
+            <wp:extent cx="5940425" cy="2679700"/>
+            <wp:effectExtent l="0" t="0" r="3175" b="6350"/>
+            <wp:docPr id="925818582" name="Picture 1"/>
+            <wp:cNvGraphicFramePr>
+              <a:graphicFrameLocks xmlns:a="http://schemas.openxmlformats.org/drawingml/2006/main" noChangeAspect="1"/>
+            </wp:cNvGraphicFramePr>
+            <a:graphic xmlns:a="http://schemas.openxmlformats.org/drawingml/2006/main">
+              <a:graphicData uri="http://schemas.openxmlformats.org/drawingml/2006/picture">
+                <pic:pic xmlns:pic="http://schemas.openxmlformats.org/drawingml/2006/picture">
+                  <pic:nvPicPr>
+                    <pic:cNvPr id="925818582" name=""/>
+                    <pic:cNvPicPr/>
+                  </pic:nvPicPr>
+                  <pic:blipFill>
+                    <a:blip r:embed="rId19"/>
+                    <a:stretch>
+                      <a:fillRect/>
+                    </a:stretch>
+                  </pic:blipFill>
+                  <pic:spPr>
+                    <a:xfrm>
+                      <a:off x="0" y="0"/>
+                      <a:ext cx="5940425" cy="2679700"/>
+                    </a:xfrm>
+                    <a:prstGeom prst="rect">
+                      <a:avLst/>
+                    </a:prstGeom>
+                  </pic:spPr>
+                </pic:pic>
+              </a:graphicData>
+            </a:graphic>
+          </wp:inline>
+        </w:drawing>
+      </w:r>
+    </w:p>
+    <w:p>
+      <w:pPr>
+        <w:rPr>
+          <w:lang w:val="en-US"/>
+        </w:rPr>
+      </w:pPr>
+      <w:r>
+        <w:drawing>
+          <wp:inline distT="0" distB="0" distL="0" distR="0" wp14:anchorId="3B04293F" wp14:editId="72608DB5">
+            <wp:extent cx="5940425" cy="2313940"/>
+            <wp:effectExtent l="0" t="0" r="3175" b="0"/>
+            <wp:docPr id="1940179385" name="Picture 1"/>
+            <wp:cNvGraphicFramePr>
+              <a:graphicFrameLocks xmlns:a="http://schemas.openxmlformats.org/drawingml/2006/main" noChangeAspect="1"/>
+            </wp:cNvGraphicFramePr>
+            <a:graphic xmlns:a="http://schemas.openxmlformats.org/drawingml/2006/main">
+              <a:graphicData uri="http://schemas.openxmlformats.org/drawingml/2006/picture">
+                <pic:pic xmlns:pic="http://schemas.openxmlformats.org/drawingml/2006/picture">
+                  <pic:nvPicPr>
+                    <pic:cNvPr id="1940179385" name=""/>
+                    <pic:cNvPicPr/>
+                  </pic:nvPicPr>
+                  <pic:blipFill>
+                    <a:blip r:embed="rId20"/>
+                    <a:stretch>
+                      <a:fillRect/>
+                    </a:stretch>
+                  </pic:blipFill>
+                  <pic:spPr>
+                    <a:xfrm>
+                      <a:off x="0" y="0"/>
+                      <a:ext cx="5940425" cy="2313940"/>
+                    </a:xfrm>
+                    <a:prstGeom prst="rect">
+                      <a:avLst/>
+                    </a:prstGeom>
+                  </pic:spPr>
+                </pic:pic>
+              </a:graphicData>
+            </a:graphic>
+          </wp:inline>
+        </w:drawing>
+      </w:r>
+    </w:p>
+    <w:p>
+      <w:pPr>
+        <w:rPr>
+          <w:lang w:val="en-US"/>
+        </w:rPr>
+      </w:pPr>
+      <w:r>
+        <w:rPr>
+          <w:lang w:val="en-US"/>
+        </w:rPr>
+        <w:lastRenderedPageBreak/>
+        <w:drawing>
+          <wp:inline distT="0" distB="0" distL="0" distR="0" wp14:anchorId="204A402D" wp14:editId="57513A0E">
+            <wp:extent cx="5940425" cy="6172200"/>
+            <wp:effectExtent l="0" t="0" r="3175" b="0"/>
+            <wp:docPr id="1646462406" name="Picture 1"/>
+            <wp:cNvGraphicFramePr>
+              <a:graphicFrameLocks xmlns:a="http://schemas.openxmlformats.org/drawingml/2006/main" noChangeAspect="1"/>
+            </wp:cNvGraphicFramePr>
+            <a:graphic xmlns:a="http://schemas.openxmlformats.org/drawingml/2006/main">
+              <a:graphicData uri="http://schemas.openxmlformats.org/drawingml/2006/picture">
+                <pic:pic xmlns:pic="http://schemas.openxmlformats.org/drawingml/2006/picture">
+                  <pic:nvPicPr>
+                    <pic:cNvPr id="1646462406" name=""/>
+                    <pic:cNvPicPr/>
+                  </pic:nvPicPr>
+                  <pic:blipFill>
+                    <a:blip r:embed="rId21"/>
+                    <a:stretch>
+                      <a:fillRect/>
+                    </a:stretch>
+                  </pic:blipFill>
+                  <pic:spPr>
+                    <a:xfrm>
+                      <a:off x="0" y="0"/>
+                      <a:ext cx="5940425" cy="6172200"/>
+                    </a:xfrm>
+                    <a:prstGeom prst="rect">
+                      <a:avLst/>
+                    </a:prstGeom>
+                  </pic:spPr>
+                </pic:pic>
+              </a:graphicData>
+            </a:graphic>
+          </wp:inline>
+        </w:drawing>
+      </w:r>
+    </w:p>
+    <w:p>
+      <w:pPr>
+        <w:rPr>
+          <w:lang w:val="en-US"/>
+        </w:rPr>
+      </w:pPr>
+      <w:r>
+        <w:rPr>
+          <w:lang w:val="en-US"/>
+        </w:rPr>
+        <w:lastRenderedPageBreak/>
+        <w:drawing>
+          <wp:inline distT="0" distB="0" distL="0" distR="0" wp14:anchorId="40F7B906" wp14:editId="331056FE">
+            <wp:extent cx="5940425" cy="3646170"/>
+            <wp:effectExtent l="0" t="0" r="3175" b="0"/>
+            <wp:docPr id="1683587707" name="Picture 1"/>
+            <wp:cNvGraphicFramePr>
+              <a:graphicFrameLocks xmlns:a="http://schemas.openxmlformats.org/drawingml/2006/main" noChangeAspect="1"/>
+            </wp:cNvGraphicFramePr>
+            <a:graphic xmlns:a="http://schemas.openxmlformats.org/drawingml/2006/main">
+              <a:graphicData uri="http://schemas.openxmlformats.org/drawingml/2006/picture">
+                <pic:pic xmlns:pic="http://schemas.openxmlformats.org/drawingml/2006/picture">
+                  <pic:nvPicPr>
+                    <pic:cNvPr id="1683587707" name=""/>
+                    <pic:cNvPicPr/>
+                  </pic:nvPicPr>
+                  <pic:blipFill>
+                    <a:blip r:embed="rId22"/>
+                    <a:stretch>
+                      <a:fillRect/>
+                    </a:stretch>
+                  </pic:blipFill>
+                  <pic:spPr>
+                    <a:xfrm>
+                      <a:off x="0" y="0"/>
+                      <a:ext cx="5940425" cy="3646170"/>
+                    </a:xfrm>
+                    <a:prstGeom prst="rect">
+                      <a:avLst/>
+                    </a:prstGeom>
+                  </pic:spPr>
+                </pic:pic>
+              </a:graphicData>
+            </a:graphic>
+          </wp:inline>
+        </w:drawing>
+      </w:r>
+    </w:p>
+    <w:p>
+      <w:pPr>
+        <w:rPr>
+          <w:lang w:val="en-US"/>
+        </w:rPr>
+      </w:pPr>
+      <w:r>
+        <w:rPr>
+          <w:lang w:val="en-US"/>
+        </w:rPr>
+        <w:drawing>
+          <wp:inline distT="0" distB="0" distL="0" distR="0" wp14:anchorId="3805EB7B" wp14:editId="7A91E3ED">
+            <wp:extent cx="5940425" cy="2759710"/>
+            <wp:effectExtent l="0" t="0" r="3175" b="2540"/>
+            <wp:docPr id="1581441535" name="Picture 1"/>
+            <wp:cNvGraphicFramePr>
+              <a:graphicFrameLocks xmlns:a="http://schemas.openxmlformats.org/drawingml/2006/main" noChangeAspect="1"/>
+            </wp:cNvGraphicFramePr>
+            <a:graphic xmlns:a="http://schemas.openxmlformats.org/drawingml/2006/main">
+              <a:graphicData uri="http://schemas.openxmlformats.org/drawingml/2006/picture">
+                <pic:pic xmlns:pic="http://schemas.openxmlformats.org/drawingml/2006/picture">
+                  <pic:nvPicPr>
+                    <pic:cNvPr id="1581441535" name=""/>
+                    <pic:cNvPicPr/>
+                  </pic:nvPicPr>
+                  <pic:blipFill>
+                    <a:blip r:embed="rId23"/>
+                    <a:stretch>
+                      <a:fillRect/>
+                    </a:stretch>
+                  </pic:blipFill>
+                  <pic:spPr>
+                    <a:xfrm>
+                      <a:off x="0" y="0"/>
+                      <a:ext cx="5940425" cy="2759710"/>
+                    </a:xfrm>
+                    <a:prstGeom prst="rect">
+                      <a:avLst/>
+                    </a:prstGeom>
+                  </pic:spPr>
+                </pic:pic>
+              </a:graphicData>
+            </a:graphic>
+          </wp:inline>
+        </w:drawing>
+      </w:r>
+    </w:p>
+    <w:p>
+      <w:pPr>
+        <w:rPr>
+          <w:lang w:val="en-US"/>
+        </w:rPr>
+      </w:pPr>
+      <w:r>
+        <w:rPr>
+          <w:lang w:val="en-US"/>
+        </w:rPr>
+        <w:lastRenderedPageBreak/>
+        <w:drawing>
+          <wp:inline distT="0" distB="0" distL="0" distR="0" wp14:anchorId="3BF96B4A" wp14:editId="3CFC276F">
+            <wp:extent cx="5940425" cy="4904105"/>
+            <wp:effectExtent l="0" t="0" r="3175" b="0"/>
+            <wp:docPr id="754148633" name="Picture 1"/>
+            <wp:cNvGraphicFramePr>
+              <a:graphicFrameLocks xmlns:a="http://schemas.openxmlformats.org/drawingml/2006/main" noChangeAspect="1"/>
+            </wp:cNvGraphicFramePr>
+            <a:graphic xmlns:a="http://schemas.openxmlformats.org/drawingml/2006/main">
+              <a:graphicData uri="http://schemas.openxmlformats.org/drawingml/2006/picture">
+                <pic:pic xmlns:pic="http://schemas.openxmlformats.org/drawingml/2006/picture">
+                  <pic:nvPicPr>
+                    <pic:cNvPr id="754148633" name=""/>
+                    <pic:cNvPicPr/>
+                  </pic:nvPicPr>
+                  <pic:blipFill>
+                    <a:blip r:embed="rId24"/>
+                    <a:stretch>
+                      <a:fillRect/>
+                    </a:stretch>
+                  </pic:blipFill>
+                  <pic:spPr>
+                    <a:xfrm>
+                      <a:off x="0" y="0"/>
+                      <a:ext cx="5940425" cy="4904105"/>
+                    </a:xfrm>
+                    <a:prstGeom prst="rect">
+                      <a:avLst/>
+                    </a:prstGeom>
+                  </pic:spPr>
+                </pic:pic>
+              </a:graphicData>
+            </a:graphic>
+          </wp:inline>
+        </w:drawing>
+      </w:r>
+    </w:p>
+    <w:p>
+      <w:pPr>
+        <w:rPr>
+          <w:lang w:val="en-US"/>
+        </w:rPr>
+      </w:pPr>
+      <w:r>
+        <w:rPr>
+          <w:lang w:val="en-US"/>
+        </w:rPr>
+        <w:t>12345678</w:t>
+      </w:r>
+    </w:p>
+    <w:p>
+      <w:pPr>
+        <w:rPr>
+          <w:lang w:val="en-US"/>
+        </w:rPr>
+      </w:pPr>
+      <w:r>
+        <w:rPr>
+          <w:lang w:val="en-US"/>
+        </w:rPr>
+        <w:t xml:space="preserve">admin – </w:t>
+      </w:r>
+      <w:hyperlink r:id="rId25" w:history="1">
+        <w:r>
+          <w:rPr>
+            <w:rStyle w:val="Hyperlink"/>
+            <w:lang w:val="en-US"/>
+          </w:rPr>
+          <w:t>admin@example.com</w:t>
+        </w:r>
+      </w:hyperlink>
+    </w:p>
+    <w:p>
+      <w:pPr>
+        <w:rPr>
+          <w:lang w:val="en-US"/>
+        </w:rPr>
+      </w:pPr>
+      <w:r>
+        <w:rPr>
+          <w:lang w:val="en-US"/>
+        </w:rPr>
+        <w:drawing>
+          <wp:inline distT="0" distB="0" distL="0" distR="0" wp14:anchorId="640ECEB9" wp14:editId="74EF7305">
+            <wp:extent cx="3467270" cy="2544024"/>
+            <wp:effectExtent l="0" t="0" r="0" b="8890"/>
+            <wp:docPr id="1029017602" name="Picture 1"/>
+            <wp:cNvGraphicFramePr>
+              <a:graphicFrameLocks xmlns:a="http://schemas.openxmlformats.org/drawingml/2006/main" noChangeAspect="1"/>
+            </wp:cNvGraphicFramePr>
+            <a:graphic xmlns:a="http://schemas.openxmlformats.org/drawingml/2006/main">
+              <a:graphicData uri="http://schemas.openxmlformats.org/drawingml/2006/picture">
+                <pic:pic xmlns:pic="http://schemas.openxmlformats.org/drawingml/2006/picture">
+                  <pic:nvPicPr>
+                    <pic:cNvPr id="1029017602" name=""/>
+                    <pic:cNvPicPr/>
+                  </pic:nvPicPr>
+                  <pic:blipFill>
+                    <a:blip r:embed="rId26"/>
+                    <a:stretch>
+                      <a:fillRect/>
+                    </a:stretch>
+                  </pic:blipFill>
+                  <pic:spPr>
+                    <a:xfrm>
+                      <a:off x="0" y="0"/>
+                      <a:ext cx="3470359" cy="2546290"/>
+                    </a:xfrm>
+                    <a:prstGeom prst="rect">
+                      <a:avLst/>
+                    </a:prstGeom>
+                  </pic:spPr>
+                </pic:pic>
+              </a:graphicData>
+            </a:graphic>
+          </wp:inline>
+        </w:drawing>
+      </w:r>
+    </w:p>
+    <w:p>
+      <w:pPr>
+        <w:rPr>
+          <w:lang w:val="en-US"/>
+        </w:rPr>
+      </w:pPr>
+      <w:r>
+        <w:rPr>
+          <w:lang w:val="en-US"/>
+        </w:rPr>
+        <w:lastRenderedPageBreak/>
+        <w:drawing>
+          <wp:inline distT="0" distB="0" distL="0" distR="0" wp14:anchorId="148B798C" wp14:editId="6D1FE071">
+            <wp:extent cx="5940425" cy="1198245"/>
+            <wp:effectExtent l="0" t="0" r="3175" b="1905"/>
+            <wp:docPr id="193321358" name="Picture 1"/>
+            <wp:cNvGraphicFramePr>
+              <a:graphicFrameLocks xmlns:a="http://schemas.openxmlformats.org/drawingml/2006/main" noChangeAspect="1"/>
+            </wp:cNvGraphicFramePr>
+            <a:graphic xmlns:a="http://schemas.openxmlformats.org/drawingml/2006/main">
+              <a:graphicData uri="http://schemas.openxmlformats.org/drawingml/2006/picture">
+                <pic:pic xmlns:pic="http://schemas.openxmlformats.org/drawingml/2006/picture">
+                  <pic:nvPicPr>
+                    <pic:cNvPr id="193321358" name=""/>
+                    <pic:cNvPicPr/>
+                  </pic:nvPicPr>
+                  <pic:blipFill>
+                    <a:blip r:embed="rId27"/>
+                    <a:stretch>
+                      <a:fillRect/>
+                    </a:stretch>
+                  </pic:blipFill>
+                  <pic:spPr>
+                    <a:xfrm>
+                      <a:off x="0" y="0"/>
+                      <a:ext cx="5940425" cy="1198245"/>
+                    </a:xfrm>
+                    <a:prstGeom prst="rect">
+                      <a:avLst/>
+                    </a:prstGeom>
+                  </pic:spPr>
+                </pic:pic>
+              </a:graphicData>
+            </a:graphic>
+          </wp:inline>
+        </w:drawing>
+      </w:r>
+    </w:p>
+    <w:p>
+      <w:pPr>
+        <w:rPr>
+          <w:lang w:val="en-US"/>
+        </w:rPr>
+      </w:pPr>
+      <w:r>
+        <w:rPr>
+          <w:lang w:val="en-US"/>
+        </w:rPr>
+        <w:drawing>
+          <wp:inline distT="0" distB="0" distL="0" distR="0" wp14:anchorId="6AD69346" wp14:editId="779F122F">
+            <wp:extent cx="3378294" cy="1363596"/>
+            <wp:effectExtent l="0" t="0" r="0" b="8255"/>
+            <wp:docPr id="668427641" name="Picture 1"/>
+            <wp:cNvGraphicFramePr>
+              <a:graphicFrameLocks xmlns:a="http://schemas.openxmlformats.org/drawingml/2006/main" noChangeAspect="1"/>
+            </wp:cNvGraphicFramePr>
+            <a:graphic xmlns:a="http://schemas.openxmlformats.org/drawingml/2006/main">
+              <a:graphicData uri="http://schemas.openxmlformats.org/drawingml/2006/picture">
+                <pic:pic xmlns:pic="http://schemas.openxmlformats.org/drawingml/2006/picture">
+                  <pic:nvPicPr>
+                    <pic:cNvPr id="668427641" name=""/>
+                    <pic:cNvPicPr/>
+                  </pic:nvPicPr>
+                  <pic:blipFill>
+                    <a:blip r:embed="rId28"/>
+                    <a:stretch>
+                      <a:fillRect/>
+                    </a:stretch>
+                  </pic:blipFill>
+                  <pic:spPr>
+                    <a:xfrm>
+                      <a:off x="0" y="0"/>
+                      <a:ext cx="3389990" cy="1368317"/>
+                    </a:xfrm>
+                    <a:prstGeom prst="rect">
+                      <a:avLst/>
+                    </a:prstGeom>
+                  </pic:spPr>
+                </pic:pic>
+              </a:graphicData>
+            </a:graphic>
+          </wp:inline>
+        </w:drawing>
+      </w:r>
+    </w:p>
+    <w:p>
+      <w:pPr>
+        <w:rPr>
+          <w:lang w:val="en-US"/>
+        </w:rPr>
+      </w:pPr>
+    </w:p>
+    <w:p>
+      <w:pPr>
+        <w:rPr>
+          <w:lang w:val="en-US"/>
+        </w:rPr>
+      </w:pPr>
+      <w:r>
+        <w:rPr>
+          <w:lang w:val="en-US"/>
+        </w:rPr>
+        <w:drawing>
+          <wp:inline distT="0" distB="0" distL="0" distR="0" wp14:anchorId="2E8715AD" wp14:editId="09046FE4">
+            <wp:extent cx="5940425" cy="5191125"/>
+            <wp:effectExtent l="0" t="0" r="3175" b="9525"/>
+            <wp:docPr id="382924177" name="Picture 1"/>
+            <wp:cNvGraphicFramePr>
+              <a:graphicFrameLocks xmlns:a="http://schemas.openxmlformats.org/drawingml/2006/main" noChangeAspect="1"/>
+            </wp:cNvGraphicFramePr>
+            <a:graphic xmlns:a="http://schemas.openxmlformats.org/drawingml/2006/main">
+              <a:graphicData uri="http://schemas.openxmlformats.org/drawingml/2006/picture">
+                <pic:pic xmlns:pic="http://schemas.openxmlformats.org/drawingml/2006/picture">
+                  <pic:nvPicPr>
+                    <pic:cNvPr id="382924177" name=""/>
+                    <pic:cNvPicPr/>
+                  </pic:nvPicPr>
+                  <pic:blipFill>
+                    <a:blip r:embed="rId29"/>
+                    <a:stretch>
+                      <a:fillRect/>
+                    </a:stretch>
+                  </pic:blipFill>
+                  <pic:spPr>
+                    <a:xfrm>
+                      <a:off x="0" y="0"/>
+                      <a:ext cx="5940425" cy="5191125"/>
+                    </a:xfrm>
+                    <a:prstGeom prst="rect">
+                      <a:avLst/>
+                    </a:prstGeom>
+                  </pic:spPr>
+                </pic:pic>
+              </a:graphicData>
+            </a:graphic>
+          </wp:inline>
+        </w:drawing>
+      </w:r>
+    </w:p>
+    <w:p>
+      <w:pPr>
+        <w:rPr>
+          <w:lang w:val="en-US"/>
+        </w:rPr>
+      </w:pPr>
+      <w:r>
+        <w:rPr>
+          <w:lang w:val="en-US"/>
+        </w:rPr>
+        <w:lastRenderedPageBreak/>
+        <w:drawing>
+          <wp:inline distT="0" distB="0" distL="0" distR="0" wp14:anchorId="6C6178E4" wp14:editId="6823300D">
+            <wp:extent cx="5940425" cy="6851650"/>
+            <wp:effectExtent l="0" t="0" r="3175" b="6350"/>
+            <wp:docPr id="1650591208" name="Picture 1"/>
+            <wp:cNvGraphicFramePr>
+              <a:graphicFrameLocks xmlns:a="http://schemas.openxmlformats.org/drawingml/2006/main" noChangeAspect="1"/>
+            </wp:cNvGraphicFramePr>
+            <a:graphic xmlns:a="http://schemas.openxmlformats.org/drawingml/2006/main">
+              <a:graphicData uri="http://schemas.openxmlformats.org/drawingml/2006/picture">
+                <pic:pic xmlns:pic="http://schemas.openxmlformats.org/drawingml/2006/picture">
+                  <pic:nvPicPr>
+                    <pic:cNvPr id="1650591208" name=""/>
+                    <pic:cNvPicPr/>
+                  </pic:nvPicPr>
+                  <pic:blipFill>
+                    <a:blip r:embed="rId30"/>
+                    <a:stretch>
+                      <a:fillRect/>
+                    </a:stretch>
+                  </pic:blipFill>
+                  <pic:spPr>
+                    <a:xfrm>
+                      <a:off x="0" y="0"/>
+                      <a:ext cx="5940425" cy="6851650"/>
+                    </a:xfrm>
+                    <a:prstGeom prst="rect">
+                      <a:avLst/>
+                    </a:prstGeom>
+                  </pic:spPr>
+                </pic:pic>
+              </a:graphicData>
+            </a:graphic>
+          </wp:inline>
+        </w:drawing>
+      </w:r>
+    </w:p>
+    <w:p>
+      <w:pPr>
+        <w:rPr>
+          <w:lang w:val="en-US"/>
+        </w:rPr>
+      </w:pPr>
+      <w:r>
+        <w:rPr>
+          <w:lang w:val="en-US"/>
+        </w:rPr>
+        <w:lastRenderedPageBreak/>
+        <w:drawing>
+          <wp:inline distT="0" distB="0" distL="0" distR="0" wp14:anchorId="2E89946B" wp14:editId="51A38A51">
+            <wp:extent cx="5940425" cy="3632835"/>
+            <wp:effectExtent l="0" t="0" r="3175" b="5715"/>
+            <wp:docPr id="72473662" name="Picture 1"/>
+            <wp:cNvGraphicFramePr>
+              <a:graphicFrameLocks xmlns:a="http://schemas.openxmlformats.org/drawingml/2006/main" noChangeAspect="1"/>
+            </wp:cNvGraphicFramePr>
+            <a:graphic xmlns:a="http://schemas.openxmlformats.org/drawingml/2006/main">
+              <a:graphicData uri="http://schemas.openxmlformats.org/drawingml/2006/picture">
+                <pic:pic xmlns:pic="http://schemas.openxmlformats.org/drawingml/2006/picture">
+                  <pic:nvPicPr>
+                    <pic:cNvPr id="72473662" name=""/>
+                    <pic:cNvPicPr/>
+                  </pic:nvPicPr>
+                  <pic:blipFill>
+                    <a:blip r:embed="rId31"/>
+                    <a:stretch>
+                      <a:fillRect/>
+                    </a:stretch>
+                  </pic:blipFill>
+                  <pic:spPr>
+                    <a:xfrm>
+                      <a:off x="0" y="0"/>
+                      <a:ext cx="5940425" cy="3632835"/>
+                    </a:xfrm>
+                    <a:prstGeom prst="rect">
+                      <a:avLst/>
+                    </a:prstGeom>
+                  </pic:spPr>
+                </pic:pic>
+              </a:graphicData>
+            </a:graphic>
+          </wp:inline>
+        </w:drawing>
+      </w:r>
+    </w:p>
+    <w:p>
+      <w:pPr>
+        <w:rPr>
+          <w:lang w:val="en-US"/>
+        </w:rPr>
+      </w:pPr>
+      <w:r>
+        <w:rPr>
+          <w:lang w:val="en-US"/>
+        </w:rPr>
+        <w:drawing>
+          <wp:inline distT="0" distB="0" distL="0" distR="0" wp14:anchorId="097FECEE" wp14:editId="5DD330C5">
+            <wp:extent cx="5940425" cy="1847215"/>
+            <wp:effectExtent l="0" t="0" r="3175" b="635"/>
+            <wp:docPr id="1646725283" name="Picture 1"/>
+            <wp:cNvGraphicFramePr>
+              <a:graphicFrameLocks xmlns:a="http://schemas.openxmlformats.org/drawingml/2006/main" noChangeAspect="1"/>
+            </wp:cNvGraphicFramePr>
+            <a:graphic xmlns:a="http://schemas.openxmlformats.org/drawingml/2006/main">
+              <a:graphicData uri="http://schemas.openxmlformats.org/drawingml/2006/picture">
+                <pic:pic xmlns:pic="http://schemas.openxmlformats.org/drawingml/2006/picture">
+                  <pic:nvPicPr>
+                    <pic:cNvPr id="1646725283" name=""/>
+                    <pic:cNvPicPr/>
+                  </pic:nvPicPr>
+                  <pic:blipFill>
+                    <a:blip r:embed="rId32"/>
+                    <a:stretch>
+                      <a:fillRect/>
+                    </a:stretch>
+                  </pic:blipFill>
+                  <pic:spPr>
+                    <a:xfrm>
+                      <a:off x="0" y="0"/>
+                      <a:ext cx="5940425" cy="1847215"/>
+                    </a:xfrm>
+                    <a:prstGeom prst="rect">
+                      <a:avLst/>
+                    </a:prstGeom>
+                  </pic:spPr>
+                </pic:pic>
+              </a:graphicData>
+            </a:graphic>
+          </wp:inline>
+        </w:drawing>
+      </w:r>
     </w:p>
     <w:p>
       <w:pPr>
@@ -1540,6 +2310,29 @@
       <w:spacing w:val="5"/>
     </w:rPr>
   </w:style>
+  <w:style w:type="character" w:styleId="Hyperlink">
+    <w:name w:val="Hyperlink"/>
+    <w:basedOn w:val="DefaultParagraphFont"/>
+    <w:uiPriority w:val="99"/>
+    <w:unhideWhenUsed/>
+    <w:rsid w:val="002B06C7"/>
+    <w:rPr>
+      <w:color w:val="0563C1" w:themeColor="hyperlink"/>
+      <w:u w:val="single"/>
+    </w:rPr>
+  </w:style>
+  <w:style w:type="character" w:styleId="UnresolvedMention">
+    <w:name w:val="Unresolved Mention"/>
+    <w:basedOn w:val="DefaultParagraphFont"/>
+    <w:uiPriority w:val="99"/>
+    <w:semiHidden/>
+    <w:unhideWhenUsed/>
+    <w:rsid w:val="002B06C7"/>
+    <w:rPr>
+      <w:color w:val="605E5C"/>
+      <w:shd w:val="clear" w:color="auto" w:fill="E1DFDD"/>
+    </w:rPr>
+  </w:style>
 </w:styles>
 </file>
 

</xml_diff>

<commit_message>
Commit 3 - tutorial part3
</commit_message>
<xml_diff>
--- a/Новий Документ Microsoft Word.docx
+++ b/Новий Документ Microsoft Word.docx
@@ -1364,6 +1364,502 @@
                     <a:xfrm>
                       <a:off x="0" y="0"/>
                       <a:ext cx="5940425" cy="1847215"/>
+                    </a:xfrm>
+                    <a:prstGeom prst="rect">
+                      <a:avLst/>
+                    </a:prstGeom>
+                  </pic:spPr>
+                </pic:pic>
+              </a:graphicData>
+            </a:graphic>
+          </wp:inline>
+        </w:drawing>
+      </w:r>
+    </w:p>
+    <w:p>
+      <w:pPr>
+        <w:rPr>
+          <w:lang w:val="en-US"/>
+        </w:rPr>
+      </w:pPr>
+      <w:r>
+        <w:rPr>
+          <w:lang w:val="en-US"/>
+        </w:rPr>
+        <w:drawing>
+          <wp:inline distT="0" distB="0" distL="0" distR="0" wp14:anchorId="137E19DB" wp14:editId="16D89ADB">
+            <wp:extent cx="5940425" cy="3114675"/>
+            <wp:effectExtent l="0" t="0" r="3175" b="9525"/>
+            <wp:docPr id="1561532046" name="Picture 1"/>
+            <wp:cNvGraphicFramePr>
+              <a:graphicFrameLocks xmlns:a="http://schemas.openxmlformats.org/drawingml/2006/main" noChangeAspect="1"/>
+            </wp:cNvGraphicFramePr>
+            <a:graphic xmlns:a="http://schemas.openxmlformats.org/drawingml/2006/main">
+              <a:graphicData uri="http://schemas.openxmlformats.org/drawingml/2006/picture">
+                <pic:pic xmlns:pic="http://schemas.openxmlformats.org/drawingml/2006/picture">
+                  <pic:nvPicPr>
+                    <pic:cNvPr id="1561532046" name=""/>
+                    <pic:cNvPicPr/>
+                  </pic:nvPicPr>
+                  <pic:blipFill>
+                    <a:blip r:embed="rId33"/>
+                    <a:stretch>
+                      <a:fillRect/>
+                    </a:stretch>
+                  </pic:blipFill>
+                  <pic:spPr>
+                    <a:xfrm>
+                      <a:off x="0" y="0"/>
+                      <a:ext cx="5940425" cy="3114675"/>
+                    </a:xfrm>
+                    <a:prstGeom prst="rect">
+                      <a:avLst/>
+                    </a:prstGeom>
+                  </pic:spPr>
+                </pic:pic>
+              </a:graphicData>
+            </a:graphic>
+          </wp:inline>
+        </w:drawing>
+      </w:r>
+    </w:p>
+    <w:p>
+      <w:pPr>
+        <w:rPr>
+          <w:lang w:val="en-US"/>
+        </w:rPr>
+      </w:pPr>
+      <w:r>
+        <w:rPr>
+          <w:lang w:val="en-US"/>
+        </w:rPr>
+        <w:lastRenderedPageBreak/>
+        <w:drawing>
+          <wp:inline distT="0" distB="0" distL="0" distR="0" wp14:anchorId="411F9E2B" wp14:editId="7503B02F">
+            <wp:extent cx="3962953" cy="1181265"/>
+            <wp:effectExtent l="0" t="0" r="0" b="0"/>
+            <wp:docPr id="589996227" name="Picture 1"/>
+            <wp:cNvGraphicFramePr>
+              <a:graphicFrameLocks xmlns:a="http://schemas.openxmlformats.org/drawingml/2006/main" noChangeAspect="1"/>
+            </wp:cNvGraphicFramePr>
+            <a:graphic xmlns:a="http://schemas.openxmlformats.org/drawingml/2006/main">
+              <a:graphicData uri="http://schemas.openxmlformats.org/drawingml/2006/picture">
+                <pic:pic xmlns:pic="http://schemas.openxmlformats.org/drawingml/2006/picture">
+                  <pic:nvPicPr>
+                    <pic:cNvPr id="589996227" name=""/>
+                    <pic:cNvPicPr/>
+                  </pic:nvPicPr>
+                  <pic:blipFill>
+                    <a:blip r:embed="rId34"/>
+                    <a:stretch>
+                      <a:fillRect/>
+                    </a:stretch>
+                  </pic:blipFill>
+                  <pic:spPr>
+                    <a:xfrm>
+                      <a:off x="0" y="0"/>
+                      <a:ext cx="3962953" cy="1181265"/>
+                    </a:xfrm>
+                    <a:prstGeom prst="rect">
+                      <a:avLst/>
+                    </a:prstGeom>
+                  </pic:spPr>
+                </pic:pic>
+              </a:graphicData>
+            </a:graphic>
+          </wp:inline>
+        </w:drawing>
+      </w:r>
+    </w:p>
+    <w:p>
+      <w:pPr>
+        <w:rPr>
+          <w:lang w:val="en-US"/>
+        </w:rPr>
+      </w:pPr>
+      <w:r>
+        <w:rPr>
+          <w:lang w:val="en-US"/>
+        </w:rPr>
+        <w:drawing>
+          <wp:inline distT="0" distB="0" distL="0" distR="0" wp14:anchorId="70C33E43" wp14:editId="0D387546">
+            <wp:extent cx="5239481" cy="1171739"/>
+            <wp:effectExtent l="0" t="0" r="0" b="9525"/>
+            <wp:docPr id="321483225" name="Picture 1"/>
+            <wp:cNvGraphicFramePr>
+              <a:graphicFrameLocks xmlns:a="http://schemas.openxmlformats.org/drawingml/2006/main" noChangeAspect="1"/>
+            </wp:cNvGraphicFramePr>
+            <a:graphic xmlns:a="http://schemas.openxmlformats.org/drawingml/2006/main">
+              <a:graphicData uri="http://schemas.openxmlformats.org/drawingml/2006/picture">
+                <pic:pic xmlns:pic="http://schemas.openxmlformats.org/drawingml/2006/picture">
+                  <pic:nvPicPr>
+                    <pic:cNvPr id="321483225" name=""/>
+                    <pic:cNvPicPr/>
+                  </pic:nvPicPr>
+                  <pic:blipFill>
+                    <a:blip r:embed="rId35"/>
+                    <a:stretch>
+                      <a:fillRect/>
+                    </a:stretch>
+                  </pic:blipFill>
+                  <pic:spPr>
+                    <a:xfrm>
+                      <a:off x="0" y="0"/>
+                      <a:ext cx="5239481" cy="1171739"/>
+                    </a:xfrm>
+                    <a:prstGeom prst="rect">
+                      <a:avLst/>
+                    </a:prstGeom>
+                  </pic:spPr>
+                </pic:pic>
+              </a:graphicData>
+            </a:graphic>
+          </wp:inline>
+        </w:drawing>
+      </w:r>
+    </w:p>
+    <w:p>
+      <w:pPr>
+        <w:rPr>
+          <w:lang w:val="en-US"/>
+        </w:rPr>
+      </w:pPr>
+      <w:r>
+        <w:rPr>
+          <w:lang w:val="en-US"/>
+        </w:rPr>
+        <w:drawing>
+          <wp:inline distT="0" distB="0" distL="0" distR="0" wp14:anchorId="03A569E0" wp14:editId="7BDB698C">
+            <wp:extent cx="5210902" cy="1219370"/>
+            <wp:effectExtent l="0" t="0" r="8890" b="0"/>
+            <wp:docPr id="2095490640" name="Picture 1"/>
+            <wp:cNvGraphicFramePr>
+              <a:graphicFrameLocks xmlns:a="http://schemas.openxmlformats.org/drawingml/2006/main" noChangeAspect="1"/>
+            </wp:cNvGraphicFramePr>
+            <a:graphic xmlns:a="http://schemas.openxmlformats.org/drawingml/2006/main">
+              <a:graphicData uri="http://schemas.openxmlformats.org/drawingml/2006/picture">
+                <pic:pic xmlns:pic="http://schemas.openxmlformats.org/drawingml/2006/picture">
+                  <pic:nvPicPr>
+                    <pic:cNvPr id="2095490640" name=""/>
+                    <pic:cNvPicPr/>
+                  </pic:nvPicPr>
+                  <pic:blipFill>
+                    <a:blip r:embed="rId36"/>
+                    <a:stretch>
+                      <a:fillRect/>
+                    </a:stretch>
+                  </pic:blipFill>
+                  <pic:spPr>
+                    <a:xfrm>
+                      <a:off x="0" y="0"/>
+                      <a:ext cx="5210902" cy="1219370"/>
+                    </a:xfrm>
+                    <a:prstGeom prst="rect">
+                      <a:avLst/>
+                    </a:prstGeom>
+                  </pic:spPr>
+                </pic:pic>
+              </a:graphicData>
+            </a:graphic>
+          </wp:inline>
+        </w:drawing>
+      </w:r>
+    </w:p>
+    <w:p>
+      <w:r>
+        <w:drawing>
+          <wp:inline distT="0" distB="0" distL="0" distR="0" wp14:anchorId="35437572" wp14:editId="776ECA65">
+            <wp:extent cx="5940425" cy="2555240"/>
+            <wp:effectExtent l="0" t="0" r="3175" b="0"/>
+            <wp:docPr id="538382210" name="Picture 1"/>
+            <wp:cNvGraphicFramePr>
+              <a:graphicFrameLocks xmlns:a="http://schemas.openxmlformats.org/drawingml/2006/main" noChangeAspect="1"/>
+            </wp:cNvGraphicFramePr>
+            <a:graphic xmlns:a="http://schemas.openxmlformats.org/drawingml/2006/main">
+              <a:graphicData uri="http://schemas.openxmlformats.org/drawingml/2006/picture">
+                <pic:pic xmlns:pic="http://schemas.openxmlformats.org/drawingml/2006/picture">
+                  <pic:nvPicPr>
+                    <pic:cNvPr id="538382210" name=""/>
+                    <pic:cNvPicPr/>
+                  </pic:nvPicPr>
+                  <pic:blipFill>
+                    <a:blip r:embed="rId37"/>
+                    <a:stretch>
+                      <a:fillRect/>
+                    </a:stretch>
+                  </pic:blipFill>
+                  <pic:spPr>
+                    <a:xfrm>
+                      <a:off x="0" y="0"/>
+                      <a:ext cx="5940425" cy="2555240"/>
+                    </a:xfrm>
+                    <a:prstGeom prst="rect">
+                      <a:avLst/>
+                    </a:prstGeom>
+                  </pic:spPr>
+                </pic:pic>
+              </a:graphicData>
+            </a:graphic>
+          </wp:inline>
+        </w:drawing>
+      </w:r>
+    </w:p>
+    <w:p>
+      <w:r>
+        <w:drawing>
+          <wp:inline distT="0" distB="0" distL="0" distR="0" wp14:anchorId="1ECCD484" wp14:editId="330191A3">
+            <wp:extent cx="3686689" cy="1324160"/>
+            <wp:effectExtent l="0" t="0" r="0" b="9525"/>
+            <wp:docPr id="1873194368" name="Picture 1"/>
+            <wp:cNvGraphicFramePr>
+              <a:graphicFrameLocks xmlns:a="http://schemas.openxmlformats.org/drawingml/2006/main" noChangeAspect="1"/>
+            </wp:cNvGraphicFramePr>
+            <a:graphic xmlns:a="http://schemas.openxmlformats.org/drawingml/2006/main">
+              <a:graphicData uri="http://schemas.openxmlformats.org/drawingml/2006/picture">
+                <pic:pic xmlns:pic="http://schemas.openxmlformats.org/drawingml/2006/picture">
+                  <pic:nvPicPr>
+                    <pic:cNvPr id="1873194368" name=""/>
+                    <pic:cNvPicPr/>
+                  </pic:nvPicPr>
+                  <pic:blipFill>
+                    <a:blip r:embed="rId38"/>
+                    <a:stretch>
+                      <a:fillRect/>
+                    </a:stretch>
+                  </pic:blipFill>
+                  <pic:spPr>
+                    <a:xfrm>
+                      <a:off x="0" y="0"/>
+                      <a:ext cx="3686689" cy="1324160"/>
+                    </a:xfrm>
+                    <a:prstGeom prst="rect">
+                      <a:avLst/>
+                    </a:prstGeom>
+                  </pic:spPr>
+                </pic:pic>
+              </a:graphicData>
+            </a:graphic>
+          </wp:inline>
+        </w:drawing>
+      </w:r>
+    </w:p>
+    <w:p>
+      <w:r>
+        <w:drawing>
+          <wp:inline distT="0" distB="0" distL="0" distR="0" wp14:anchorId="3636DE79" wp14:editId="7201AAEF">
+            <wp:extent cx="3724795" cy="1133633"/>
+            <wp:effectExtent l="0" t="0" r="9525" b="9525"/>
+            <wp:docPr id="593155494" name="Picture 1"/>
+            <wp:cNvGraphicFramePr>
+              <a:graphicFrameLocks xmlns:a="http://schemas.openxmlformats.org/drawingml/2006/main" noChangeAspect="1"/>
+            </wp:cNvGraphicFramePr>
+            <a:graphic xmlns:a="http://schemas.openxmlformats.org/drawingml/2006/main">
+              <a:graphicData uri="http://schemas.openxmlformats.org/drawingml/2006/picture">
+                <pic:pic xmlns:pic="http://schemas.openxmlformats.org/drawingml/2006/picture">
+                  <pic:nvPicPr>
+                    <pic:cNvPr id="593155494" name=""/>
+                    <pic:cNvPicPr/>
+                  </pic:nvPicPr>
+                  <pic:blipFill>
+                    <a:blip r:embed="rId39"/>
+                    <a:stretch>
+                      <a:fillRect/>
+                    </a:stretch>
+                  </pic:blipFill>
+                  <pic:spPr>
+                    <a:xfrm>
+                      <a:off x="0" y="0"/>
+                      <a:ext cx="3724795" cy="1133633"/>
+                    </a:xfrm>
+                    <a:prstGeom prst="rect">
+                      <a:avLst/>
+                    </a:prstGeom>
+                  </pic:spPr>
+                </pic:pic>
+              </a:graphicData>
+            </a:graphic>
+          </wp:inline>
+        </w:drawing>
+      </w:r>
+    </w:p>
+    <w:p>
+      <w:pPr>
+        <w:rPr>
+          <w:lang w:val="en-US"/>
+        </w:rPr>
+      </w:pPr>
+      <w:r>
+        <w:br w:type="page"/>
+      </w:r>
+      <w:r>
+        <w:lastRenderedPageBreak/>
+        <w:drawing>
+          <wp:inline distT="0" distB="0" distL="0" distR="0" wp14:anchorId="72616DCB" wp14:editId="1D1C5BF5">
+            <wp:extent cx="5940425" cy="2640965"/>
+            <wp:effectExtent l="0" t="0" r="3175" b="6985"/>
+            <wp:docPr id="1012279444" name="Picture 1"/>
+            <wp:cNvGraphicFramePr>
+              <a:graphicFrameLocks xmlns:a="http://schemas.openxmlformats.org/drawingml/2006/main" noChangeAspect="1"/>
+            </wp:cNvGraphicFramePr>
+            <a:graphic xmlns:a="http://schemas.openxmlformats.org/drawingml/2006/main">
+              <a:graphicData uri="http://schemas.openxmlformats.org/drawingml/2006/picture">
+                <pic:pic xmlns:pic="http://schemas.openxmlformats.org/drawingml/2006/picture">
+                  <pic:nvPicPr>
+                    <pic:cNvPr id="1012279444" name=""/>
+                    <pic:cNvPicPr/>
+                  </pic:nvPicPr>
+                  <pic:blipFill>
+                    <a:blip r:embed="rId40"/>
+                    <a:stretch>
+                      <a:fillRect/>
+                    </a:stretch>
+                  </pic:blipFill>
+                  <pic:spPr>
+                    <a:xfrm>
+                      <a:off x="0" y="0"/>
+                      <a:ext cx="5940425" cy="2640965"/>
+                    </a:xfrm>
+                    <a:prstGeom prst="rect">
+                      <a:avLst/>
+                    </a:prstGeom>
+                  </pic:spPr>
+                </pic:pic>
+              </a:graphicData>
+            </a:graphic>
+          </wp:inline>
+        </w:drawing>
+      </w:r>
+    </w:p>
+    <w:p>
+      <w:pPr>
+        <w:rPr>
+          <w:lang w:val="en-US"/>
+        </w:rPr>
+      </w:pPr>
+      <w:r>
+        <w:rPr>
+          <w:lang w:val="en-US"/>
+        </w:rPr>
+        <w:drawing>
+          <wp:inline distT="0" distB="0" distL="0" distR="0" wp14:anchorId="3EE927F2" wp14:editId="086C9C54">
+            <wp:extent cx="5940425" cy="3326765"/>
+            <wp:effectExtent l="0" t="0" r="3175" b="6985"/>
+            <wp:docPr id="1510510079" name="Picture 1"/>
+            <wp:cNvGraphicFramePr>
+              <a:graphicFrameLocks xmlns:a="http://schemas.openxmlformats.org/drawingml/2006/main" noChangeAspect="1"/>
+            </wp:cNvGraphicFramePr>
+            <a:graphic xmlns:a="http://schemas.openxmlformats.org/drawingml/2006/main">
+              <a:graphicData uri="http://schemas.openxmlformats.org/drawingml/2006/picture">
+                <pic:pic xmlns:pic="http://schemas.openxmlformats.org/drawingml/2006/picture">
+                  <pic:nvPicPr>
+                    <pic:cNvPr id="1510510079" name=""/>
+                    <pic:cNvPicPr/>
+                  </pic:nvPicPr>
+                  <pic:blipFill>
+                    <a:blip r:embed="rId41"/>
+                    <a:stretch>
+                      <a:fillRect/>
+                    </a:stretch>
+                  </pic:blipFill>
+                  <pic:spPr>
+                    <a:xfrm>
+                      <a:off x="0" y="0"/>
+                      <a:ext cx="5940425" cy="3326765"/>
+                    </a:xfrm>
+                    <a:prstGeom prst="rect">
+                      <a:avLst/>
+                    </a:prstGeom>
+                  </pic:spPr>
+                </pic:pic>
+              </a:graphicData>
+            </a:graphic>
+          </wp:inline>
+        </w:drawing>
+      </w:r>
+    </w:p>
+    <w:p>
+      <w:pPr>
+        <w:rPr>
+          <w:lang w:val="en-US"/>
+        </w:rPr>
+      </w:pPr>
+      <w:r>
+        <w:rPr>
+          <w:lang w:val="en-US"/>
+        </w:rPr>
+        <w:drawing>
+          <wp:inline distT="0" distB="0" distL="0" distR="0" wp14:anchorId="733DB112" wp14:editId="4642D71A">
+            <wp:extent cx="5940425" cy="1833880"/>
+            <wp:effectExtent l="0" t="0" r="3175" b="0"/>
+            <wp:docPr id="429554541" name="Picture 1"/>
+            <wp:cNvGraphicFramePr>
+              <a:graphicFrameLocks xmlns:a="http://schemas.openxmlformats.org/drawingml/2006/main" noChangeAspect="1"/>
+            </wp:cNvGraphicFramePr>
+            <a:graphic xmlns:a="http://schemas.openxmlformats.org/drawingml/2006/main">
+              <a:graphicData uri="http://schemas.openxmlformats.org/drawingml/2006/picture">
+                <pic:pic xmlns:pic="http://schemas.openxmlformats.org/drawingml/2006/picture">
+                  <pic:nvPicPr>
+                    <pic:cNvPr id="429554541" name=""/>
+                    <pic:cNvPicPr/>
+                  </pic:nvPicPr>
+                  <pic:blipFill>
+                    <a:blip r:embed="rId42"/>
+                    <a:stretch>
+                      <a:fillRect/>
+                    </a:stretch>
+                  </pic:blipFill>
+                  <pic:spPr>
+                    <a:xfrm>
+                      <a:off x="0" y="0"/>
+                      <a:ext cx="5940425" cy="1833880"/>
+                    </a:xfrm>
+                    <a:prstGeom prst="rect">
+                      <a:avLst/>
+                    </a:prstGeom>
+                  </pic:spPr>
+                </pic:pic>
+              </a:graphicData>
+            </a:graphic>
+          </wp:inline>
+        </w:drawing>
+      </w:r>
+    </w:p>
+    <w:p>
+      <w:pPr>
+        <w:rPr>
+          <w:lang w:val="en-US"/>
+        </w:rPr>
+      </w:pPr>
+      <w:r>
+        <w:rPr>
+          <w:lang w:val="en-US"/>
+        </w:rPr>
+        <w:lastRenderedPageBreak/>
+        <w:drawing>
+          <wp:inline distT="0" distB="0" distL="0" distR="0" wp14:anchorId="3F27483B" wp14:editId="610AE52F">
+            <wp:extent cx="4305901" cy="2391109"/>
+            <wp:effectExtent l="0" t="0" r="0" b="9525"/>
+            <wp:docPr id="1486840777" name="Picture 1"/>
+            <wp:cNvGraphicFramePr>
+              <a:graphicFrameLocks xmlns:a="http://schemas.openxmlformats.org/drawingml/2006/main" noChangeAspect="1"/>
+            </wp:cNvGraphicFramePr>
+            <a:graphic xmlns:a="http://schemas.openxmlformats.org/drawingml/2006/main">
+              <a:graphicData uri="http://schemas.openxmlformats.org/drawingml/2006/picture">
+                <pic:pic xmlns:pic="http://schemas.openxmlformats.org/drawingml/2006/picture">
+                  <pic:nvPicPr>
+                    <pic:cNvPr id="1486840777" name=""/>
+                    <pic:cNvPicPr/>
+                  </pic:nvPicPr>
+                  <pic:blipFill>
+                    <a:blip r:embed="rId43"/>
+                    <a:stretch>
+                      <a:fillRect/>
+                    </a:stretch>
+                  </pic:blipFill>
+                  <pic:spPr>
+                    <a:xfrm>
+                      <a:off x="0" y="0"/>
+                      <a:ext cx="4305901" cy="2391109"/>
                     </a:xfrm>
                     <a:prstGeom prst="rect">
                       <a:avLst/>

</xml_diff>

<commit_message>
Commit 4 - tutorial part4
</commit_message>
<xml_diff>
--- a/Новий Документ Microsoft Word.docx
+++ b/Новий Документ Microsoft Word.docx
@@ -1860,6 +1860,500 @@
                     <a:xfrm>
                       <a:off x="0" y="0"/>
                       <a:ext cx="4305901" cy="2391109"/>
+                    </a:xfrm>
+                    <a:prstGeom prst="rect">
+                      <a:avLst/>
+                    </a:prstGeom>
+                  </pic:spPr>
+                </pic:pic>
+              </a:graphicData>
+            </a:graphic>
+          </wp:inline>
+        </w:drawing>
+      </w:r>
+    </w:p>
+    <w:p>
+      <w:pPr>
+        <w:rPr>
+          <w:lang w:val="en-US"/>
+        </w:rPr>
+      </w:pPr>
+      <w:r>
+        <w:rPr>
+          <w:lang w:val="en-US"/>
+        </w:rPr>
+        <w:drawing>
+          <wp:inline distT="0" distB="0" distL="0" distR="0" wp14:anchorId="4BA4E1A8" wp14:editId="6387364C">
+            <wp:extent cx="5940425" cy="4838065"/>
+            <wp:effectExtent l="0" t="0" r="3175" b="635"/>
+            <wp:docPr id="1093501881" name="Picture 1"/>
+            <wp:cNvGraphicFramePr>
+              <a:graphicFrameLocks xmlns:a="http://schemas.openxmlformats.org/drawingml/2006/main" noChangeAspect="1"/>
+            </wp:cNvGraphicFramePr>
+            <a:graphic xmlns:a="http://schemas.openxmlformats.org/drawingml/2006/main">
+              <a:graphicData uri="http://schemas.openxmlformats.org/drawingml/2006/picture">
+                <pic:pic xmlns:pic="http://schemas.openxmlformats.org/drawingml/2006/picture">
+                  <pic:nvPicPr>
+                    <pic:cNvPr id="1093501881" name=""/>
+                    <pic:cNvPicPr/>
+                  </pic:nvPicPr>
+                  <pic:blipFill>
+                    <a:blip r:embed="rId44"/>
+                    <a:stretch>
+                      <a:fillRect/>
+                    </a:stretch>
+                  </pic:blipFill>
+                  <pic:spPr>
+                    <a:xfrm>
+                      <a:off x="0" y="0"/>
+                      <a:ext cx="5940425" cy="4838065"/>
+                    </a:xfrm>
+                    <a:prstGeom prst="rect">
+                      <a:avLst/>
+                    </a:prstGeom>
+                  </pic:spPr>
+                </pic:pic>
+              </a:graphicData>
+            </a:graphic>
+          </wp:inline>
+        </w:drawing>
+      </w:r>
+    </w:p>
+    <w:p>
+      <w:pPr>
+        <w:rPr>
+          <w:lang w:val="en-US"/>
+        </w:rPr>
+      </w:pPr>
+      <w:r>
+        <w:rPr>
+          <w:lang w:val="en-US"/>
+        </w:rPr>
+        <w:lastRenderedPageBreak/>
+        <w:drawing>
+          <wp:inline distT="0" distB="0" distL="0" distR="0" wp14:anchorId="68BE2D21" wp14:editId="470BDE1D">
+            <wp:extent cx="5940425" cy="2128520"/>
+            <wp:effectExtent l="0" t="0" r="3175" b="5080"/>
+            <wp:docPr id="260220696" name="Picture 1"/>
+            <wp:cNvGraphicFramePr>
+              <a:graphicFrameLocks xmlns:a="http://schemas.openxmlformats.org/drawingml/2006/main" noChangeAspect="1"/>
+            </wp:cNvGraphicFramePr>
+            <a:graphic xmlns:a="http://schemas.openxmlformats.org/drawingml/2006/main">
+              <a:graphicData uri="http://schemas.openxmlformats.org/drawingml/2006/picture">
+                <pic:pic xmlns:pic="http://schemas.openxmlformats.org/drawingml/2006/picture">
+                  <pic:nvPicPr>
+                    <pic:cNvPr id="260220696" name=""/>
+                    <pic:cNvPicPr/>
+                  </pic:nvPicPr>
+                  <pic:blipFill>
+                    <a:blip r:embed="rId45"/>
+                    <a:stretch>
+                      <a:fillRect/>
+                    </a:stretch>
+                  </pic:blipFill>
+                  <pic:spPr>
+                    <a:xfrm>
+                      <a:off x="0" y="0"/>
+                      <a:ext cx="5940425" cy="2128520"/>
+                    </a:xfrm>
+                    <a:prstGeom prst="rect">
+                      <a:avLst/>
+                    </a:prstGeom>
+                  </pic:spPr>
+                </pic:pic>
+              </a:graphicData>
+            </a:graphic>
+          </wp:inline>
+        </w:drawing>
+      </w:r>
+    </w:p>
+    <w:p>
+      <w:pPr>
+        <w:rPr>
+          <w:lang w:val="en-US"/>
+        </w:rPr>
+      </w:pPr>
+      <w:r>
+        <w:rPr>
+          <w:lang w:val="en-US"/>
+        </w:rPr>
+        <w:drawing>
+          <wp:inline distT="0" distB="0" distL="0" distR="0" wp14:anchorId="71632445" wp14:editId="02368750">
+            <wp:extent cx="5940425" cy="1974215"/>
+            <wp:effectExtent l="0" t="0" r="3175" b="6985"/>
+            <wp:docPr id="991962906" name="Picture 1"/>
+            <wp:cNvGraphicFramePr>
+              <a:graphicFrameLocks xmlns:a="http://schemas.openxmlformats.org/drawingml/2006/main" noChangeAspect="1"/>
+            </wp:cNvGraphicFramePr>
+            <a:graphic xmlns:a="http://schemas.openxmlformats.org/drawingml/2006/main">
+              <a:graphicData uri="http://schemas.openxmlformats.org/drawingml/2006/picture">
+                <pic:pic xmlns:pic="http://schemas.openxmlformats.org/drawingml/2006/picture">
+                  <pic:nvPicPr>
+                    <pic:cNvPr id="991962906" name=""/>
+                    <pic:cNvPicPr/>
+                  </pic:nvPicPr>
+                  <pic:blipFill>
+                    <a:blip r:embed="rId46"/>
+                    <a:stretch>
+                      <a:fillRect/>
+                    </a:stretch>
+                  </pic:blipFill>
+                  <pic:spPr>
+                    <a:xfrm>
+                      <a:off x="0" y="0"/>
+                      <a:ext cx="5940425" cy="1974215"/>
+                    </a:xfrm>
+                    <a:prstGeom prst="rect">
+                      <a:avLst/>
+                    </a:prstGeom>
+                  </pic:spPr>
+                </pic:pic>
+              </a:graphicData>
+            </a:graphic>
+          </wp:inline>
+        </w:drawing>
+      </w:r>
+    </w:p>
+    <w:p>
+      <w:pPr>
+        <w:rPr>
+          <w:lang w:val="en-US"/>
+        </w:rPr>
+      </w:pPr>
+    </w:p>
+    <w:p>
+      <w:pPr>
+        <w:rPr>
+          <w:lang w:val="en-US"/>
+        </w:rPr>
+      </w:pPr>
+      <w:r>
+        <w:rPr>
+          <w:lang w:val="en-US"/>
+        </w:rPr>
+        <w:drawing>
+          <wp:inline distT="0" distB="0" distL="0" distR="0" wp14:anchorId="400C129F" wp14:editId="11AE71B4">
+            <wp:extent cx="2851842" cy="2223470"/>
+            <wp:effectExtent l="0" t="0" r="5715" b="5715"/>
+            <wp:docPr id="1274184812" name="Picture 1"/>
+            <wp:cNvGraphicFramePr>
+              <a:graphicFrameLocks xmlns:a="http://schemas.openxmlformats.org/drawingml/2006/main" noChangeAspect="1"/>
+            </wp:cNvGraphicFramePr>
+            <a:graphic xmlns:a="http://schemas.openxmlformats.org/drawingml/2006/main">
+              <a:graphicData uri="http://schemas.openxmlformats.org/drawingml/2006/picture">
+                <pic:pic xmlns:pic="http://schemas.openxmlformats.org/drawingml/2006/picture">
+                  <pic:nvPicPr>
+                    <pic:cNvPr id="1274184812" name=""/>
+                    <pic:cNvPicPr/>
+                  </pic:nvPicPr>
+                  <pic:blipFill>
+                    <a:blip r:embed="rId47"/>
+                    <a:stretch>
+                      <a:fillRect/>
+                    </a:stretch>
+                  </pic:blipFill>
+                  <pic:spPr>
+                    <a:xfrm>
+                      <a:off x="0" y="0"/>
+                      <a:ext cx="2857314" cy="2227737"/>
+                    </a:xfrm>
+                    <a:prstGeom prst="rect">
+                      <a:avLst/>
+                    </a:prstGeom>
+                  </pic:spPr>
+                </pic:pic>
+              </a:graphicData>
+            </a:graphic>
+          </wp:inline>
+        </w:drawing>
+      </w:r>
+    </w:p>
+    <w:p>
+      <w:pPr>
+        <w:rPr>
+          <w:lang w:val="en-US"/>
+        </w:rPr>
+      </w:pPr>
+      <w:r>
+        <w:rPr>
+          <w:lang w:val="en-US"/>
+        </w:rPr>
+        <w:drawing>
+          <wp:inline distT="0" distB="0" distL="0" distR="0" wp14:anchorId="281F34E6" wp14:editId="6F23C9D5">
+            <wp:extent cx="2136618" cy="1700049"/>
+            <wp:effectExtent l="0" t="0" r="0" b="0"/>
+            <wp:docPr id="1697556120" name="Picture 1"/>
+            <wp:cNvGraphicFramePr>
+              <a:graphicFrameLocks xmlns:a="http://schemas.openxmlformats.org/drawingml/2006/main" noChangeAspect="1"/>
+            </wp:cNvGraphicFramePr>
+            <a:graphic xmlns:a="http://schemas.openxmlformats.org/drawingml/2006/main">
+              <a:graphicData uri="http://schemas.openxmlformats.org/drawingml/2006/picture">
+                <pic:pic xmlns:pic="http://schemas.openxmlformats.org/drawingml/2006/picture">
+                  <pic:nvPicPr>
+                    <pic:cNvPr id="1697556120" name=""/>
+                    <pic:cNvPicPr/>
+                  </pic:nvPicPr>
+                  <pic:blipFill>
+                    <a:blip r:embed="rId48"/>
+                    <a:stretch>
+                      <a:fillRect/>
+                    </a:stretch>
+                  </pic:blipFill>
+                  <pic:spPr>
+                    <a:xfrm>
+                      <a:off x="0" y="0"/>
+                      <a:ext cx="2139605" cy="1702425"/>
+                    </a:xfrm>
+                    <a:prstGeom prst="rect">
+                      <a:avLst/>
+                    </a:prstGeom>
+                  </pic:spPr>
+                </pic:pic>
+              </a:graphicData>
+            </a:graphic>
+          </wp:inline>
+        </w:drawing>
+      </w:r>
+    </w:p>
+    <w:p>
+      <w:pPr>
+        <w:rPr>
+          <w:lang w:val="en-US"/>
+        </w:rPr>
+      </w:pPr>
+      <w:r>
+        <w:rPr>
+          <w:lang w:val="en-US"/>
+        </w:rPr>
+        <w:lastRenderedPageBreak/>
+        <w:drawing>
+          <wp:inline distT="0" distB="0" distL="0" distR="0" wp14:anchorId="1002C039" wp14:editId="5EA1AD8E">
+            <wp:extent cx="3444317" cy="2064190"/>
+            <wp:effectExtent l="0" t="0" r="3810" b="0"/>
+            <wp:docPr id="1991050023" name="Picture 1"/>
+            <wp:cNvGraphicFramePr>
+              <a:graphicFrameLocks xmlns:a="http://schemas.openxmlformats.org/drawingml/2006/main" noChangeAspect="1"/>
+            </wp:cNvGraphicFramePr>
+            <a:graphic xmlns:a="http://schemas.openxmlformats.org/drawingml/2006/main">
+              <a:graphicData uri="http://schemas.openxmlformats.org/drawingml/2006/picture">
+                <pic:pic xmlns:pic="http://schemas.openxmlformats.org/drawingml/2006/picture">
+                  <pic:nvPicPr>
+                    <pic:cNvPr id="1991050023" name=""/>
+                    <pic:cNvPicPr/>
+                  </pic:nvPicPr>
+                  <pic:blipFill>
+                    <a:blip r:embed="rId49"/>
+                    <a:stretch>
+                      <a:fillRect/>
+                    </a:stretch>
+                  </pic:blipFill>
+                  <pic:spPr>
+                    <a:xfrm>
+                      <a:off x="0" y="0"/>
+                      <a:ext cx="3447752" cy="2066248"/>
+                    </a:xfrm>
+                    <a:prstGeom prst="rect">
+                      <a:avLst/>
+                    </a:prstGeom>
+                  </pic:spPr>
+                </pic:pic>
+              </a:graphicData>
+            </a:graphic>
+          </wp:inline>
+        </w:drawing>
+      </w:r>
+    </w:p>
+    <w:p>
+      <w:pPr>
+        <w:rPr>
+          <w:lang w:val="en-US"/>
+        </w:rPr>
+      </w:pPr>
+      <w:r>
+        <w:rPr>
+          <w:lang w:val="en-US"/>
+        </w:rPr>
+        <w:drawing>
+          <wp:inline distT="0" distB="0" distL="0" distR="0" wp14:anchorId="0DE60A2E" wp14:editId="422A322A">
+            <wp:extent cx="2776225" cy="2326741"/>
+            <wp:effectExtent l="0" t="0" r="5080" b="0"/>
+            <wp:docPr id="1400923278" name="Picture 1"/>
+            <wp:cNvGraphicFramePr>
+              <a:graphicFrameLocks xmlns:a="http://schemas.openxmlformats.org/drawingml/2006/main" noChangeAspect="1"/>
+            </wp:cNvGraphicFramePr>
+            <a:graphic xmlns:a="http://schemas.openxmlformats.org/drawingml/2006/main">
+              <a:graphicData uri="http://schemas.openxmlformats.org/drawingml/2006/picture">
+                <pic:pic xmlns:pic="http://schemas.openxmlformats.org/drawingml/2006/picture">
+                  <pic:nvPicPr>
+                    <pic:cNvPr id="1400923278" name=""/>
+                    <pic:cNvPicPr/>
+                  </pic:nvPicPr>
+                  <pic:blipFill>
+                    <a:blip r:embed="rId50"/>
+                    <a:stretch>
+                      <a:fillRect/>
+                    </a:stretch>
+                  </pic:blipFill>
+                  <pic:spPr>
+                    <a:xfrm>
+                      <a:off x="0" y="0"/>
+                      <a:ext cx="2777070" cy="2327449"/>
+                    </a:xfrm>
+                    <a:prstGeom prst="rect">
+                      <a:avLst/>
+                    </a:prstGeom>
+                  </pic:spPr>
+                </pic:pic>
+              </a:graphicData>
+            </a:graphic>
+          </wp:inline>
+        </w:drawing>
+      </w:r>
+    </w:p>
+    <w:p>
+      <w:pPr>
+        <w:rPr>
+          <w:lang w:val="en-US"/>
+        </w:rPr>
+      </w:pPr>
+      <w:r>
+        <w:rPr>
+          <w:lang w:val="en-US"/>
+        </w:rPr>
+        <w:drawing>
+          <wp:inline distT="0" distB="0" distL="0" distR="0" wp14:anchorId="63AD18C2" wp14:editId="33172398">
+            <wp:extent cx="2941129" cy="2009870"/>
+            <wp:effectExtent l="0" t="0" r="0" b="0"/>
+            <wp:docPr id="534240715" name="Picture 1"/>
+            <wp:cNvGraphicFramePr>
+              <a:graphicFrameLocks xmlns:a="http://schemas.openxmlformats.org/drawingml/2006/main" noChangeAspect="1"/>
+            </wp:cNvGraphicFramePr>
+            <a:graphic xmlns:a="http://schemas.openxmlformats.org/drawingml/2006/main">
+              <a:graphicData uri="http://schemas.openxmlformats.org/drawingml/2006/picture">
+                <pic:pic xmlns:pic="http://schemas.openxmlformats.org/drawingml/2006/picture">
+                  <pic:nvPicPr>
+                    <pic:cNvPr id="534240715" name=""/>
+                    <pic:cNvPicPr/>
+                  </pic:nvPicPr>
+                  <pic:blipFill>
+                    <a:blip r:embed="rId51"/>
+                    <a:stretch>
+                      <a:fillRect/>
+                    </a:stretch>
+                  </pic:blipFill>
+                  <pic:spPr>
+                    <a:xfrm>
+                      <a:off x="0" y="0"/>
+                      <a:ext cx="2945262" cy="2012694"/>
+                    </a:xfrm>
+                    <a:prstGeom prst="rect">
+                      <a:avLst/>
+                    </a:prstGeom>
+                  </pic:spPr>
+                </pic:pic>
+              </a:graphicData>
+            </a:graphic>
+          </wp:inline>
+        </w:drawing>
+      </w:r>
+    </w:p>
+    <w:p>
+      <w:pPr>
+        <w:rPr>
+          <w:lang w:val="en-US"/>
+        </w:rPr>
+      </w:pPr>
+    </w:p>
+    <w:p>
+      <w:pPr>
+        <w:rPr>
+          <w:lang w:val="en-US"/>
+        </w:rPr>
+      </w:pPr>
+    </w:p>
+    <w:p>
+      <w:pPr>
+        <w:rPr>
+          <w:lang w:val="en-US"/>
+        </w:rPr>
+      </w:pPr>
+      <w:r>
+        <w:rPr>
+          <w:lang w:val="en-US"/>
+        </w:rPr>
+        <w:lastRenderedPageBreak/>
+        <w:drawing>
+          <wp:inline distT="0" distB="0" distL="0" distR="0" wp14:anchorId="0EDB20BF" wp14:editId="2E65F316">
+            <wp:extent cx="5940425" cy="2889250"/>
+            <wp:effectExtent l="0" t="0" r="3175" b="6350"/>
+            <wp:docPr id="1697848414" name="Picture 1"/>
+            <wp:cNvGraphicFramePr>
+              <a:graphicFrameLocks xmlns:a="http://schemas.openxmlformats.org/drawingml/2006/main" noChangeAspect="1"/>
+            </wp:cNvGraphicFramePr>
+            <a:graphic xmlns:a="http://schemas.openxmlformats.org/drawingml/2006/main">
+              <a:graphicData uri="http://schemas.openxmlformats.org/drawingml/2006/picture">
+                <pic:pic xmlns:pic="http://schemas.openxmlformats.org/drawingml/2006/picture">
+                  <pic:nvPicPr>
+                    <pic:cNvPr id="1697848414" name=""/>
+                    <pic:cNvPicPr/>
+                  </pic:nvPicPr>
+                  <pic:blipFill>
+                    <a:blip r:embed="rId52"/>
+                    <a:stretch>
+                      <a:fillRect/>
+                    </a:stretch>
+                  </pic:blipFill>
+                  <pic:spPr>
+                    <a:xfrm>
+                      <a:off x="0" y="0"/>
+                      <a:ext cx="5940425" cy="2889250"/>
+                    </a:xfrm>
+                    <a:prstGeom prst="rect">
+                      <a:avLst/>
+                    </a:prstGeom>
+                  </pic:spPr>
+                </pic:pic>
+              </a:graphicData>
+            </a:graphic>
+          </wp:inline>
+        </w:drawing>
+      </w:r>
+    </w:p>
+    <w:p>
+      <w:pPr>
+        <w:rPr>
+          <w:lang w:val="en-US"/>
+        </w:rPr>
+      </w:pPr>
+      <w:r>
+        <w:rPr>
+          <w:lang w:val="en-US"/>
+        </w:rPr>
+        <w:drawing>
+          <wp:inline distT="0" distB="0" distL="0" distR="0" wp14:anchorId="36DC891A" wp14:editId="22DBEE9A">
+            <wp:extent cx="5940425" cy="5932805"/>
+            <wp:effectExtent l="0" t="0" r="3175" b="0"/>
+            <wp:docPr id="1943118260" name="Picture 1"/>
+            <wp:cNvGraphicFramePr>
+              <a:graphicFrameLocks xmlns:a="http://schemas.openxmlformats.org/drawingml/2006/main" noChangeAspect="1"/>
+            </wp:cNvGraphicFramePr>
+            <a:graphic xmlns:a="http://schemas.openxmlformats.org/drawingml/2006/main">
+              <a:graphicData uri="http://schemas.openxmlformats.org/drawingml/2006/picture">
+                <pic:pic xmlns:pic="http://schemas.openxmlformats.org/drawingml/2006/picture">
+                  <pic:nvPicPr>
+                    <pic:cNvPr id="1943118260" name=""/>
+                    <pic:cNvPicPr/>
+                  </pic:nvPicPr>
+                  <pic:blipFill>
+                    <a:blip r:embed="rId53"/>
+                    <a:stretch>
+                      <a:fillRect/>
+                    </a:stretch>
+                  </pic:blipFill>
+                  <pic:spPr>
+                    <a:xfrm>
+                      <a:off x="0" y="0"/>
+                      <a:ext cx="5940425" cy="5932805"/>
                     </a:xfrm>
                     <a:prstGeom prst="rect">
                       <a:avLst/>

</xml_diff>

<commit_message>
Commit 5 - tutorial part5
</commit_message>
<xml_diff>
--- a/Новий Документ Microsoft Word.docx
+++ b/Новий Документ Microsoft Word.docx
@@ -10,6 +10,53 @@
       </w:pPr>
       <w:r>
         <w:rPr>
+          <w:lang w:val="en-US"/>
+        </w:rPr>
+        <w:drawing>
+          <wp:inline distT="0" distB="0" distL="0" distR="0" wp14:anchorId="2759ADCE" wp14:editId="366D83E4">
+            <wp:extent cx="2524477" cy="600159"/>
+            <wp:effectExtent l="0" t="0" r="0" b="9525"/>
+            <wp:docPr id="650106820" name="Picture 1"/>
+            <wp:cNvGraphicFramePr>
+              <a:graphicFrameLocks xmlns:a="http://schemas.openxmlformats.org/drawingml/2006/main" noChangeAspect="1"/>
+            </wp:cNvGraphicFramePr>
+            <a:graphic xmlns:a="http://schemas.openxmlformats.org/drawingml/2006/main">
+              <a:graphicData uri="http://schemas.openxmlformats.org/drawingml/2006/picture">
+                <pic:pic xmlns:pic="http://schemas.openxmlformats.org/drawingml/2006/picture">
+                  <pic:nvPicPr>
+                    <pic:cNvPr id="650106820" name=""/>
+                    <pic:cNvPicPr/>
+                  </pic:nvPicPr>
+                  <pic:blipFill>
+                    <a:blip r:embed="rId4"/>
+                    <a:stretch>
+                      <a:fillRect/>
+                    </a:stretch>
+                  </pic:blipFill>
+                  <pic:spPr>
+                    <a:xfrm>
+                      <a:off x="0" y="0"/>
+                      <a:ext cx="2524477" cy="600159"/>
+                    </a:xfrm>
+                    <a:prstGeom prst="rect">
+                      <a:avLst/>
+                    </a:prstGeom>
+                  </pic:spPr>
+                </pic:pic>
+              </a:graphicData>
+            </a:graphic>
+          </wp:inline>
+        </w:drawing>
+      </w:r>
+    </w:p>
+    <w:p>
+      <w:pPr>
+        <w:rPr>
+          <w:lang w:val="en-US"/>
+        </w:rPr>
+      </w:pPr>
+      <w:r>
+        <w:rPr>
           <w:noProof/>
         </w:rPr>
         <w:drawing>
@@ -28,7 +75,7 @@
                     <pic:cNvPicPr/>
                   </pic:nvPicPr>
                   <pic:blipFill>
-                    <a:blip r:embed="rId4"/>
+                    <a:blip r:embed="rId5"/>
                     <a:stretch>
                       <a:fillRect/>
                     </a:stretch>
@@ -76,7 +123,7 @@
                     <pic:cNvPicPr/>
                   </pic:nvPicPr>
                   <pic:blipFill>
-                    <a:blip r:embed="rId5"/>
+                    <a:blip r:embed="rId6"/>
                     <a:stretch>
                       <a:fillRect/>
                     </a:stretch>
@@ -124,7 +171,7 @@
                     <pic:cNvPicPr/>
                   </pic:nvPicPr>
                   <pic:blipFill>
-                    <a:blip r:embed="rId6"/>
+                    <a:blip r:embed="rId7"/>
                     <a:stretch>
                       <a:fillRect/>
                     </a:stretch>
@@ -172,7 +219,7 @@
                     <pic:cNvPicPr/>
                   </pic:nvPicPr>
                   <pic:blipFill>
-                    <a:blip r:embed="rId7"/>
+                    <a:blip r:embed="rId8"/>
                     <a:stretch>
                       <a:fillRect/>
                     </a:stretch>
@@ -240,7 +287,7 @@
                     <pic:cNvPicPr/>
                   </pic:nvPicPr>
                   <pic:blipFill>
-                    <a:blip r:embed="rId8"/>
+                    <a:blip r:embed="rId9"/>
                     <a:stretch>
                       <a:fillRect/>
                     </a:stretch>
@@ -287,7 +334,7 @@
                     <pic:cNvPicPr/>
                   </pic:nvPicPr>
                   <pic:blipFill>
-                    <a:blip r:embed="rId9"/>
+                    <a:blip r:embed="rId10"/>
                     <a:stretch>
                       <a:fillRect/>
                     </a:stretch>
@@ -335,7 +382,7 @@
                     <pic:cNvPicPr/>
                   </pic:nvPicPr>
                   <pic:blipFill>
-                    <a:blip r:embed="rId10"/>
+                    <a:blip r:embed="rId11"/>
                     <a:stretch>
                       <a:fillRect/>
                     </a:stretch>
@@ -382,7 +429,7 @@
                     <pic:cNvPicPr/>
                   </pic:nvPicPr>
                   <pic:blipFill>
-                    <a:blip r:embed="rId11"/>
+                    <a:blip r:embed="rId12"/>
                     <a:stretch>
                       <a:fillRect/>
                     </a:stretch>
@@ -429,7 +476,7 @@
                     <pic:cNvPicPr/>
                   </pic:nvPicPr>
                   <pic:blipFill>
-                    <a:blip r:embed="rId12"/>
+                    <a:blip r:embed="rId13"/>
                     <a:stretch>
                       <a:fillRect/>
                     </a:stretch>
@@ -477,7 +524,7 @@
                     <pic:cNvPicPr/>
                   </pic:nvPicPr>
                   <pic:blipFill>
-                    <a:blip r:embed="rId13"/>
+                    <a:blip r:embed="rId14"/>
                     <a:stretch>
                       <a:fillRect/>
                     </a:stretch>
@@ -524,7 +571,7 @@
                     <pic:cNvPicPr/>
                   </pic:nvPicPr>
                   <pic:blipFill>
-                    <a:blip r:embed="rId14"/>
+                    <a:blip r:embed="rId15"/>
                     <a:stretch>
                       <a:fillRect/>
                     </a:stretch>
@@ -571,7 +618,7 @@
                     <pic:cNvPicPr/>
                   </pic:nvPicPr>
                   <pic:blipFill>
-                    <a:blip r:embed="rId15"/>
+                    <a:blip r:embed="rId16"/>
                     <a:stretch>
                       <a:fillRect/>
                     </a:stretch>
@@ -627,7 +674,7 @@
                     <pic:cNvPicPr/>
                   </pic:nvPicPr>
                   <pic:blipFill>
-                    <a:blip r:embed="rId16"/>
+                    <a:blip r:embed="rId17"/>
                     <a:stretch>
                       <a:fillRect/>
                     </a:stretch>
@@ -667,7 +714,7 @@
                     <pic:cNvPicPr/>
                   </pic:nvPicPr>
                   <pic:blipFill>
-                    <a:blip r:embed="rId17"/>
+                    <a:blip r:embed="rId18"/>
                     <a:stretch>
                       <a:fillRect/>
                     </a:stretch>
@@ -707,7 +754,7 @@
                     <pic:cNvPicPr/>
                   </pic:nvPicPr>
                   <pic:blipFill>
-                    <a:blip r:embed="rId18"/>
+                    <a:blip r:embed="rId19"/>
                     <a:stretch>
                       <a:fillRect/>
                     </a:stretch>
@@ -746,7 +793,7 @@
                     <pic:cNvPicPr/>
                   </pic:nvPicPr>
                   <pic:blipFill>
-                    <a:blip r:embed="rId19"/>
+                    <a:blip r:embed="rId20"/>
                     <a:stretch>
                       <a:fillRect/>
                     </a:stretch>
@@ -790,7 +837,7 @@
                     <pic:cNvPicPr/>
                   </pic:nvPicPr>
                   <pic:blipFill>
-                    <a:blip r:embed="rId20"/>
+                    <a:blip r:embed="rId21"/>
                     <a:stretch>
                       <a:fillRect/>
                     </a:stretch>
@@ -838,7 +885,7 @@
                     <pic:cNvPicPr/>
                   </pic:nvPicPr>
                   <pic:blipFill>
-                    <a:blip r:embed="rId21"/>
+                    <a:blip r:embed="rId22"/>
                     <a:stretch>
                       <a:fillRect/>
                     </a:stretch>
@@ -886,7 +933,7 @@
                     <pic:cNvPicPr/>
                   </pic:nvPicPr>
                   <pic:blipFill>
-                    <a:blip r:embed="rId22"/>
+                    <a:blip r:embed="rId23"/>
                     <a:stretch>
                       <a:fillRect/>
                     </a:stretch>
@@ -933,7 +980,7 @@
                     <pic:cNvPicPr/>
                   </pic:nvPicPr>
                   <pic:blipFill>
-                    <a:blip r:embed="rId23"/>
+                    <a:blip r:embed="rId24"/>
                     <a:stretch>
                       <a:fillRect/>
                     </a:stretch>
@@ -981,7 +1028,7 @@
                     <pic:cNvPicPr/>
                   </pic:nvPicPr>
                   <pic:blipFill>
-                    <a:blip r:embed="rId24"/>
+                    <a:blip r:embed="rId25"/>
                     <a:stretch>
                       <a:fillRect/>
                     </a:stretch>
@@ -1027,7 +1074,7 @@
         </w:rPr>
         <w:t xml:space="preserve">admin – </w:t>
       </w:r>
-      <w:hyperlink r:id="rId25" w:history="1">
+      <w:hyperlink r:id="rId26" w:history="1">
         <w:r>
           <w:rPr>
             <w:rStyle w:val="Hyperlink"/>
@@ -1063,7 +1110,7 @@
                     <pic:cNvPicPr/>
                   </pic:nvPicPr>
                   <pic:blipFill>
-                    <a:blip r:embed="rId26"/>
+                    <a:blip r:embed="rId27"/>
                     <a:stretch>
                       <a:fillRect/>
                     </a:stretch>
@@ -1111,7 +1158,7 @@
                     <pic:cNvPicPr/>
                   </pic:nvPicPr>
                   <pic:blipFill>
-                    <a:blip r:embed="rId27"/>
+                    <a:blip r:embed="rId28"/>
                     <a:stretch>
                       <a:fillRect/>
                     </a:stretch>
@@ -1158,7 +1205,7 @@
                     <pic:cNvPicPr/>
                   </pic:nvPicPr>
                   <pic:blipFill>
-                    <a:blip r:embed="rId28"/>
+                    <a:blip r:embed="rId29"/>
                     <a:stretch>
                       <a:fillRect/>
                     </a:stretch>
@@ -1212,7 +1259,7 @@
                     <pic:cNvPicPr/>
                   </pic:nvPicPr>
                   <pic:blipFill>
-                    <a:blip r:embed="rId29"/>
+                    <a:blip r:embed="rId30"/>
                     <a:stretch>
                       <a:fillRect/>
                     </a:stretch>
@@ -1260,7 +1307,7 @@
                     <pic:cNvPicPr/>
                   </pic:nvPicPr>
                   <pic:blipFill>
-                    <a:blip r:embed="rId30"/>
+                    <a:blip r:embed="rId31"/>
                     <a:stretch>
                       <a:fillRect/>
                     </a:stretch>
@@ -1308,7 +1355,7 @@
                     <pic:cNvPicPr/>
                   </pic:nvPicPr>
                   <pic:blipFill>
-                    <a:blip r:embed="rId31"/>
+                    <a:blip r:embed="rId32"/>
                     <a:stretch>
                       <a:fillRect/>
                     </a:stretch>
@@ -1355,7 +1402,7 @@
                     <pic:cNvPicPr/>
                   </pic:nvPicPr>
                   <pic:blipFill>
-                    <a:blip r:embed="rId32"/>
+                    <a:blip r:embed="rId33"/>
                     <a:stretch>
                       <a:fillRect/>
                     </a:stretch>
@@ -1402,7 +1449,7 @@
                     <pic:cNvPicPr/>
                   </pic:nvPicPr>
                   <pic:blipFill>
-                    <a:blip r:embed="rId33"/>
+                    <a:blip r:embed="rId34"/>
                     <a:stretch>
                       <a:fillRect/>
                     </a:stretch>
@@ -1450,7 +1497,7 @@
                     <pic:cNvPicPr/>
                   </pic:nvPicPr>
                   <pic:blipFill>
-                    <a:blip r:embed="rId34"/>
+                    <a:blip r:embed="rId35"/>
                     <a:stretch>
                       <a:fillRect/>
                     </a:stretch>
@@ -1497,7 +1544,7 @@
                     <pic:cNvPicPr/>
                   </pic:nvPicPr>
                   <pic:blipFill>
-                    <a:blip r:embed="rId35"/>
+                    <a:blip r:embed="rId36"/>
                     <a:stretch>
                       <a:fillRect/>
                     </a:stretch>
@@ -1544,7 +1591,7 @@
                     <pic:cNvPicPr/>
                   </pic:nvPicPr>
                   <pic:blipFill>
-                    <a:blip r:embed="rId36"/>
+                    <a:blip r:embed="rId37"/>
                     <a:stretch>
                       <a:fillRect/>
                     </a:stretch>
@@ -1583,7 +1630,7 @@
                     <pic:cNvPicPr/>
                   </pic:nvPicPr>
                   <pic:blipFill>
-                    <a:blip r:embed="rId37"/>
+                    <a:blip r:embed="rId38"/>
                     <a:stretch>
                       <a:fillRect/>
                     </a:stretch>
@@ -1622,7 +1669,7 @@
                     <pic:cNvPicPr/>
                   </pic:nvPicPr>
                   <pic:blipFill>
-                    <a:blip r:embed="rId38"/>
+                    <a:blip r:embed="rId39"/>
                     <a:stretch>
                       <a:fillRect/>
                     </a:stretch>
@@ -1661,7 +1708,7 @@
                     <pic:cNvPicPr/>
                   </pic:nvPicPr>
                   <pic:blipFill>
-                    <a:blip r:embed="rId39"/>
+                    <a:blip r:embed="rId40"/>
                     <a:stretch>
                       <a:fillRect/>
                     </a:stretch>
@@ -1709,7 +1756,7 @@
                     <pic:cNvPicPr/>
                   </pic:nvPicPr>
                   <pic:blipFill>
-                    <a:blip r:embed="rId40"/>
+                    <a:blip r:embed="rId41"/>
                     <a:stretch>
                       <a:fillRect/>
                     </a:stretch>
@@ -1756,7 +1803,7 @@
                     <pic:cNvPicPr/>
                   </pic:nvPicPr>
                   <pic:blipFill>
-                    <a:blip r:embed="rId41"/>
+                    <a:blip r:embed="rId42"/>
                     <a:stretch>
                       <a:fillRect/>
                     </a:stretch>
@@ -1803,7 +1850,7 @@
                     <pic:cNvPicPr/>
                   </pic:nvPicPr>
                   <pic:blipFill>
-                    <a:blip r:embed="rId42"/>
+                    <a:blip r:embed="rId43"/>
                     <a:stretch>
                       <a:fillRect/>
                     </a:stretch>
@@ -1851,7 +1898,7 @@
                     <pic:cNvPicPr/>
                   </pic:nvPicPr>
                   <pic:blipFill>
-                    <a:blip r:embed="rId43"/>
+                    <a:blip r:embed="rId44"/>
                     <a:stretch>
                       <a:fillRect/>
                     </a:stretch>
@@ -1898,7 +1945,7 @@
                     <pic:cNvPicPr/>
                   </pic:nvPicPr>
                   <pic:blipFill>
-                    <a:blip r:embed="rId44"/>
+                    <a:blip r:embed="rId45"/>
                     <a:stretch>
                       <a:fillRect/>
                     </a:stretch>
@@ -1946,7 +1993,7 @@
                     <pic:cNvPicPr/>
                   </pic:nvPicPr>
                   <pic:blipFill>
-                    <a:blip r:embed="rId45"/>
+                    <a:blip r:embed="rId46"/>
                     <a:stretch>
                       <a:fillRect/>
                     </a:stretch>
@@ -1993,7 +2040,7 @@
                     <pic:cNvPicPr/>
                   </pic:nvPicPr>
                   <pic:blipFill>
-                    <a:blip r:embed="rId46"/>
+                    <a:blip r:embed="rId47"/>
                     <a:stretch>
                       <a:fillRect/>
                     </a:stretch>
@@ -2047,7 +2094,7 @@
                     <pic:cNvPicPr/>
                   </pic:nvPicPr>
                   <pic:blipFill>
-                    <a:blip r:embed="rId47"/>
+                    <a:blip r:embed="rId48"/>
                     <a:stretch>
                       <a:fillRect/>
                     </a:stretch>
@@ -2094,7 +2141,7 @@
                     <pic:cNvPicPr/>
                   </pic:nvPicPr>
                   <pic:blipFill>
-                    <a:blip r:embed="rId48"/>
+                    <a:blip r:embed="rId49"/>
                     <a:stretch>
                       <a:fillRect/>
                     </a:stretch>
@@ -2142,7 +2189,7 @@
                     <pic:cNvPicPr/>
                   </pic:nvPicPr>
                   <pic:blipFill>
-                    <a:blip r:embed="rId49"/>
+                    <a:blip r:embed="rId50"/>
                     <a:stretch>
                       <a:fillRect/>
                     </a:stretch>
@@ -2189,7 +2236,7 @@
                     <pic:cNvPicPr/>
                   </pic:nvPicPr>
                   <pic:blipFill>
-                    <a:blip r:embed="rId50"/>
+                    <a:blip r:embed="rId51"/>
                     <a:stretch>
                       <a:fillRect/>
                     </a:stretch>
@@ -2236,7 +2283,7 @@
                     <pic:cNvPicPr/>
                   </pic:nvPicPr>
                   <pic:blipFill>
-                    <a:blip r:embed="rId51"/>
+                    <a:blip r:embed="rId52"/>
                     <a:stretch>
                       <a:fillRect/>
                     </a:stretch>
@@ -2298,7 +2345,7 @@
                     <pic:cNvPicPr/>
                   </pic:nvPicPr>
                   <pic:blipFill>
-                    <a:blip r:embed="rId52"/>
+                    <a:blip r:embed="rId53"/>
                     <a:stretch>
                       <a:fillRect/>
                     </a:stretch>
@@ -2345,7 +2392,7 @@
                     <pic:cNvPicPr/>
                   </pic:nvPicPr>
                   <pic:blipFill>
-                    <a:blip r:embed="rId53"/>
+                    <a:blip r:embed="rId54"/>
                     <a:stretch>
                       <a:fillRect/>
                     </a:stretch>
@@ -2354,6 +2401,494 @@
                     <a:xfrm>
                       <a:off x="0" y="0"/>
                       <a:ext cx="5940425" cy="5932805"/>
+                    </a:xfrm>
+                    <a:prstGeom prst="rect">
+                      <a:avLst/>
+                    </a:prstGeom>
+                  </pic:spPr>
+                </pic:pic>
+              </a:graphicData>
+            </a:graphic>
+          </wp:inline>
+        </w:drawing>
+      </w:r>
+    </w:p>
+    <w:p>
+      <w:pPr>
+        <w:rPr>
+          <w:lang w:val="en-US"/>
+        </w:rPr>
+      </w:pPr>
+      <w:r>
+        <w:rPr>
+          <w:lang w:val="en-US"/>
+        </w:rPr>
+        <w:t>Part 5</w:t>
+      </w:r>
+    </w:p>
+    <w:p>
+      <w:pPr>
+        <w:rPr>
+          <w:lang w:val="en-US"/>
+        </w:rPr>
+      </w:pPr>
+      <w:r>
+        <w:rPr>
+          <w:lang w:val="en-US"/>
+        </w:rPr>
+        <w:lastRenderedPageBreak/>
+        <w:drawing>
+          <wp:inline distT="0" distB="0" distL="0" distR="0" wp14:anchorId="5D9CB6AE" wp14:editId="7AE68459">
+            <wp:extent cx="4427145" cy="2672377"/>
+            <wp:effectExtent l="0" t="0" r="0" b="0"/>
+            <wp:docPr id="1826057349" name="Picture 1"/>
+            <wp:cNvGraphicFramePr>
+              <a:graphicFrameLocks xmlns:a="http://schemas.openxmlformats.org/drawingml/2006/main" noChangeAspect="1"/>
+            </wp:cNvGraphicFramePr>
+            <a:graphic xmlns:a="http://schemas.openxmlformats.org/drawingml/2006/main">
+              <a:graphicData uri="http://schemas.openxmlformats.org/drawingml/2006/picture">
+                <pic:pic xmlns:pic="http://schemas.openxmlformats.org/drawingml/2006/picture">
+                  <pic:nvPicPr>
+                    <pic:cNvPr id="1826057349" name=""/>
+                    <pic:cNvPicPr/>
+                  </pic:nvPicPr>
+                  <pic:blipFill>
+                    <a:blip r:embed="rId55"/>
+                    <a:stretch>
+                      <a:fillRect/>
+                    </a:stretch>
+                  </pic:blipFill>
+                  <pic:spPr>
+                    <a:xfrm>
+                      <a:off x="0" y="0"/>
+                      <a:ext cx="4429734" cy="2673940"/>
+                    </a:xfrm>
+                    <a:prstGeom prst="rect">
+                      <a:avLst/>
+                    </a:prstGeom>
+                  </pic:spPr>
+                </pic:pic>
+              </a:graphicData>
+            </a:graphic>
+          </wp:inline>
+        </w:drawing>
+      </w:r>
+    </w:p>
+    <w:p>
+      <w:pPr>
+        <w:rPr>
+          <w:lang w:val="en-US"/>
+        </w:rPr>
+      </w:pPr>
+      <w:r>
+        <w:rPr>
+          <w:lang w:val="en-US"/>
+        </w:rPr>
+        <w:drawing>
+          <wp:inline distT="0" distB="0" distL="0" distR="0" wp14:anchorId="6FA0CFA1" wp14:editId="50E4EB85">
+            <wp:extent cx="5940425" cy="3168015"/>
+            <wp:effectExtent l="0" t="0" r="3175" b="0"/>
+            <wp:docPr id="2013986403" name="Picture 1"/>
+            <wp:cNvGraphicFramePr>
+              <a:graphicFrameLocks xmlns:a="http://schemas.openxmlformats.org/drawingml/2006/main" noChangeAspect="1"/>
+            </wp:cNvGraphicFramePr>
+            <a:graphic xmlns:a="http://schemas.openxmlformats.org/drawingml/2006/main">
+              <a:graphicData uri="http://schemas.openxmlformats.org/drawingml/2006/picture">
+                <pic:pic xmlns:pic="http://schemas.openxmlformats.org/drawingml/2006/picture">
+                  <pic:nvPicPr>
+                    <pic:cNvPr id="2013986403" name=""/>
+                    <pic:cNvPicPr/>
+                  </pic:nvPicPr>
+                  <pic:blipFill>
+                    <a:blip r:embed="rId56"/>
+                    <a:stretch>
+                      <a:fillRect/>
+                    </a:stretch>
+                  </pic:blipFill>
+                  <pic:spPr>
+                    <a:xfrm>
+                      <a:off x="0" y="0"/>
+                      <a:ext cx="5940425" cy="3168015"/>
+                    </a:xfrm>
+                    <a:prstGeom prst="rect">
+                      <a:avLst/>
+                    </a:prstGeom>
+                  </pic:spPr>
+                </pic:pic>
+              </a:graphicData>
+            </a:graphic>
+          </wp:inline>
+        </w:drawing>
+      </w:r>
+    </w:p>
+    <w:p>
+      <w:pPr>
+        <w:rPr>
+          <w:lang w:val="en-US"/>
+        </w:rPr>
+      </w:pPr>
+      <w:r>
+        <w:rPr>
+          <w:lang w:val="en-US"/>
+        </w:rPr>
+        <w:drawing>
+          <wp:inline distT="0" distB="0" distL="0" distR="0" wp14:anchorId="42FF0971" wp14:editId="04FD8A03">
+            <wp:extent cx="5940425" cy="1737995"/>
+            <wp:effectExtent l="0" t="0" r="3175" b="0"/>
+            <wp:docPr id="567728940" name="Picture 1"/>
+            <wp:cNvGraphicFramePr>
+              <a:graphicFrameLocks xmlns:a="http://schemas.openxmlformats.org/drawingml/2006/main" noChangeAspect="1"/>
+            </wp:cNvGraphicFramePr>
+            <a:graphic xmlns:a="http://schemas.openxmlformats.org/drawingml/2006/main">
+              <a:graphicData uri="http://schemas.openxmlformats.org/drawingml/2006/picture">
+                <pic:pic xmlns:pic="http://schemas.openxmlformats.org/drawingml/2006/picture">
+                  <pic:nvPicPr>
+                    <pic:cNvPr id="567728940" name=""/>
+                    <pic:cNvPicPr/>
+                  </pic:nvPicPr>
+                  <pic:blipFill>
+                    <a:blip r:embed="rId57"/>
+                    <a:stretch>
+                      <a:fillRect/>
+                    </a:stretch>
+                  </pic:blipFill>
+                  <pic:spPr>
+                    <a:xfrm>
+                      <a:off x="0" y="0"/>
+                      <a:ext cx="5940425" cy="1737995"/>
+                    </a:xfrm>
+                    <a:prstGeom prst="rect">
+                      <a:avLst/>
+                    </a:prstGeom>
+                  </pic:spPr>
+                </pic:pic>
+              </a:graphicData>
+            </a:graphic>
+          </wp:inline>
+        </w:drawing>
+      </w:r>
+    </w:p>
+    <w:p>
+      <w:pPr>
+        <w:rPr>
+          <w:lang w:val="en-US"/>
+        </w:rPr>
+      </w:pPr>
+      <w:r>
+        <w:rPr>
+          <w:lang w:val="en-US"/>
+        </w:rPr>
+        <w:lastRenderedPageBreak/>
+        <w:drawing>
+          <wp:inline distT="0" distB="0" distL="0" distR="0" wp14:anchorId="4C9320D9" wp14:editId="4851FF71">
+            <wp:extent cx="5940425" cy="2997835"/>
+            <wp:effectExtent l="0" t="0" r="3175" b="0"/>
+            <wp:docPr id="695964784" name="Picture 1"/>
+            <wp:cNvGraphicFramePr>
+              <a:graphicFrameLocks xmlns:a="http://schemas.openxmlformats.org/drawingml/2006/main" noChangeAspect="1"/>
+            </wp:cNvGraphicFramePr>
+            <a:graphic xmlns:a="http://schemas.openxmlformats.org/drawingml/2006/main">
+              <a:graphicData uri="http://schemas.openxmlformats.org/drawingml/2006/picture">
+                <pic:pic xmlns:pic="http://schemas.openxmlformats.org/drawingml/2006/picture">
+                  <pic:nvPicPr>
+                    <pic:cNvPr id="695964784" name=""/>
+                    <pic:cNvPicPr/>
+                  </pic:nvPicPr>
+                  <pic:blipFill>
+                    <a:blip r:embed="rId58"/>
+                    <a:stretch>
+                      <a:fillRect/>
+                    </a:stretch>
+                  </pic:blipFill>
+                  <pic:spPr>
+                    <a:xfrm>
+                      <a:off x="0" y="0"/>
+                      <a:ext cx="5940425" cy="2997835"/>
+                    </a:xfrm>
+                    <a:prstGeom prst="rect">
+                      <a:avLst/>
+                    </a:prstGeom>
+                  </pic:spPr>
+                </pic:pic>
+              </a:graphicData>
+            </a:graphic>
+          </wp:inline>
+        </w:drawing>
+      </w:r>
+    </w:p>
+    <w:p>
+      <w:pPr>
+        <w:rPr>
+          <w:lang w:val="en-US"/>
+        </w:rPr>
+      </w:pPr>
+      <w:r>
+        <w:rPr>
+          <w:lang w:val="en-US"/>
+        </w:rPr>
+        <w:drawing>
+          <wp:inline distT="0" distB="0" distL="0" distR="0" wp14:anchorId="4A0B3960" wp14:editId="26AD4EE1">
+            <wp:extent cx="5940425" cy="1613535"/>
+            <wp:effectExtent l="0" t="0" r="3175" b="5715"/>
+            <wp:docPr id="1056576372" name="Picture 1"/>
+            <wp:cNvGraphicFramePr>
+              <a:graphicFrameLocks xmlns:a="http://schemas.openxmlformats.org/drawingml/2006/main" noChangeAspect="1"/>
+            </wp:cNvGraphicFramePr>
+            <a:graphic xmlns:a="http://schemas.openxmlformats.org/drawingml/2006/main">
+              <a:graphicData uri="http://schemas.openxmlformats.org/drawingml/2006/picture">
+                <pic:pic xmlns:pic="http://schemas.openxmlformats.org/drawingml/2006/picture">
+                  <pic:nvPicPr>
+                    <pic:cNvPr id="1056576372" name=""/>
+                    <pic:cNvPicPr/>
+                  </pic:nvPicPr>
+                  <pic:blipFill>
+                    <a:blip r:embed="rId59"/>
+                    <a:stretch>
+                      <a:fillRect/>
+                    </a:stretch>
+                  </pic:blipFill>
+                  <pic:spPr>
+                    <a:xfrm>
+                      <a:off x="0" y="0"/>
+                      <a:ext cx="5940425" cy="1613535"/>
+                    </a:xfrm>
+                    <a:prstGeom prst="rect">
+                      <a:avLst/>
+                    </a:prstGeom>
+                  </pic:spPr>
+                </pic:pic>
+              </a:graphicData>
+            </a:graphic>
+          </wp:inline>
+        </w:drawing>
+      </w:r>
+    </w:p>
+    <w:p>
+      <w:pPr>
+        <w:rPr>
+          <w:lang w:val="en-US"/>
+        </w:rPr>
+      </w:pPr>
+      <w:r>
+        <w:rPr>
+          <w:lang w:val="en-US"/>
+        </w:rPr>
+        <w:drawing>
+          <wp:inline distT="0" distB="0" distL="0" distR="0" wp14:anchorId="0C553AB7" wp14:editId="7755B6EE">
+            <wp:extent cx="5940425" cy="2219325"/>
+            <wp:effectExtent l="0" t="0" r="3175" b="9525"/>
+            <wp:docPr id="628035135" name="Picture 1"/>
+            <wp:cNvGraphicFramePr>
+              <a:graphicFrameLocks xmlns:a="http://schemas.openxmlformats.org/drawingml/2006/main" noChangeAspect="1"/>
+            </wp:cNvGraphicFramePr>
+            <a:graphic xmlns:a="http://schemas.openxmlformats.org/drawingml/2006/main">
+              <a:graphicData uri="http://schemas.openxmlformats.org/drawingml/2006/picture">
+                <pic:pic xmlns:pic="http://schemas.openxmlformats.org/drawingml/2006/picture">
+                  <pic:nvPicPr>
+                    <pic:cNvPr id="628035135" name=""/>
+                    <pic:cNvPicPr/>
+                  </pic:nvPicPr>
+                  <pic:blipFill>
+                    <a:blip r:embed="rId60"/>
+                    <a:stretch>
+                      <a:fillRect/>
+                    </a:stretch>
+                  </pic:blipFill>
+                  <pic:spPr>
+                    <a:xfrm>
+                      <a:off x="0" y="0"/>
+                      <a:ext cx="5940425" cy="2219325"/>
+                    </a:xfrm>
+                    <a:prstGeom prst="rect">
+                      <a:avLst/>
+                    </a:prstGeom>
+                  </pic:spPr>
+                </pic:pic>
+              </a:graphicData>
+            </a:graphic>
+          </wp:inline>
+        </w:drawing>
+      </w:r>
+    </w:p>
+    <w:p>
+      <w:pPr>
+        <w:rPr>
+          <w:lang w:val="en-US"/>
+        </w:rPr>
+      </w:pPr>
+      <w:r>
+        <w:rPr>
+          <w:lang w:val="en-US"/>
+        </w:rPr>
+        <w:lastRenderedPageBreak/>
+        <w:drawing>
+          <wp:inline distT="0" distB="0" distL="0" distR="0" wp14:anchorId="7D41DEB8" wp14:editId="70C4CA6D">
+            <wp:extent cx="5940425" cy="3273425"/>
+            <wp:effectExtent l="0" t="0" r="3175" b="3175"/>
+            <wp:docPr id="1391395636" name="Picture 1"/>
+            <wp:cNvGraphicFramePr>
+              <a:graphicFrameLocks xmlns:a="http://schemas.openxmlformats.org/drawingml/2006/main" noChangeAspect="1"/>
+            </wp:cNvGraphicFramePr>
+            <a:graphic xmlns:a="http://schemas.openxmlformats.org/drawingml/2006/main">
+              <a:graphicData uri="http://schemas.openxmlformats.org/drawingml/2006/picture">
+                <pic:pic xmlns:pic="http://schemas.openxmlformats.org/drawingml/2006/picture">
+                  <pic:nvPicPr>
+                    <pic:cNvPr id="1391395636" name=""/>
+                    <pic:cNvPicPr/>
+                  </pic:nvPicPr>
+                  <pic:blipFill>
+                    <a:blip r:embed="rId61"/>
+                    <a:stretch>
+                      <a:fillRect/>
+                    </a:stretch>
+                  </pic:blipFill>
+                  <pic:spPr>
+                    <a:xfrm>
+                      <a:off x="0" y="0"/>
+                      <a:ext cx="5940425" cy="3273425"/>
+                    </a:xfrm>
+                    <a:prstGeom prst="rect">
+                      <a:avLst/>
+                    </a:prstGeom>
+                  </pic:spPr>
+                </pic:pic>
+              </a:graphicData>
+            </a:graphic>
+          </wp:inline>
+        </w:drawing>
+      </w:r>
+    </w:p>
+    <w:p>
+      <w:pPr>
+        <w:rPr>
+          <w:lang w:val="en-US"/>
+        </w:rPr>
+      </w:pPr>
+      <w:r>
+        <w:rPr>
+          <w:lang w:val="en-US"/>
+        </w:rPr>
+        <w:lastRenderedPageBreak/>
+        <w:drawing>
+          <wp:inline distT="0" distB="0" distL="0" distR="0" wp14:anchorId="03AB45B0" wp14:editId="3B39C829">
+            <wp:extent cx="5940425" cy="6056630"/>
+            <wp:effectExtent l="0" t="0" r="3175" b="1270"/>
+            <wp:docPr id="594066538" name="Picture 1"/>
+            <wp:cNvGraphicFramePr>
+              <a:graphicFrameLocks xmlns:a="http://schemas.openxmlformats.org/drawingml/2006/main" noChangeAspect="1"/>
+            </wp:cNvGraphicFramePr>
+            <a:graphic xmlns:a="http://schemas.openxmlformats.org/drawingml/2006/main">
+              <a:graphicData uri="http://schemas.openxmlformats.org/drawingml/2006/picture">
+                <pic:pic xmlns:pic="http://schemas.openxmlformats.org/drawingml/2006/picture">
+                  <pic:nvPicPr>
+                    <pic:cNvPr id="594066538" name=""/>
+                    <pic:cNvPicPr/>
+                  </pic:nvPicPr>
+                  <pic:blipFill>
+                    <a:blip r:embed="rId62"/>
+                    <a:stretch>
+                      <a:fillRect/>
+                    </a:stretch>
+                  </pic:blipFill>
+                  <pic:spPr>
+                    <a:xfrm>
+                      <a:off x="0" y="0"/>
+                      <a:ext cx="5940425" cy="6056630"/>
+                    </a:xfrm>
+                    <a:prstGeom prst="rect">
+                      <a:avLst/>
+                    </a:prstGeom>
+                  </pic:spPr>
+                </pic:pic>
+              </a:graphicData>
+            </a:graphic>
+          </wp:inline>
+        </w:drawing>
+      </w:r>
+    </w:p>
+    <w:p>
+      <w:pPr>
+        <w:rPr>
+          <w:lang w:val="en-US"/>
+        </w:rPr>
+      </w:pPr>
+      <w:r>
+        <w:rPr>
+          <w:lang w:val="en-US"/>
+        </w:rPr>
+        <w:drawing>
+          <wp:inline distT="0" distB="0" distL="0" distR="0" wp14:anchorId="1899A893" wp14:editId="70C31504">
+            <wp:extent cx="5940425" cy="2395855"/>
+            <wp:effectExtent l="0" t="0" r="3175" b="4445"/>
+            <wp:docPr id="1578137475" name="Picture 1"/>
+            <wp:cNvGraphicFramePr>
+              <a:graphicFrameLocks xmlns:a="http://schemas.openxmlformats.org/drawingml/2006/main" noChangeAspect="1"/>
+            </wp:cNvGraphicFramePr>
+            <a:graphic xmlns:a="http://schemas.openxmlformats.org/drawingml/2006/main">
+              <a:graphicData uri="http://schemas.openxmlformats.org/drawingml/2006/picture">
+                <pic:pic xmlns:pic="http://schemas.openxmlformats.org/drawingml/2006/picture">
+                  <pic:nvPicPr>
+                    <pic:cNvPr id="1578137475" name=""/>
+                    <pic:cNvPicPr/>
+                  </pic:nvPicPr>
+                  <pic:blipFill>
+                    <a:blip r:embed="rId63"/>
+                    <a:stretch>
+                      <a:fillRect/>
+                    </a:stretch>
+                  </pic:blipFill>
+                  <pic:spPr>
+                    <a:xfrm>
+                      <a:off x="0" y="0"/>
+                      <a:ext cx="5940425" cy="2395855"/>
+                    </a:xfrm>
+                    <a:prstGeom prst="rect">
+                      <a:avLst/>
+                    </a:prstGeom>
+                  </pic:spPr>
+                </pic:pic>
+              </a:graphicData>
+            </a:graphic>
+          </wp:inline>
+        </w:drawing>
+      </w:r>
+    </w:p>
+    <w:p>
+      <w:pPr>
+        <w:rPr>
+          <w:lang w:val="en-US"/>
+        </w:rPr>
+      </w:pPr>
+      <w:r>
+        <w:rPr>
+          <w:lang w:val="en-US"/>
+        </w:rPr>
+        <w:lastRenderedPageBreak/>
+        <w:drawing>
+          <wp:inline distT="0" distB="0" distL="0" distR="0" wp14:anchorId="49F2F241" wp14:editId="585CA6A8">
+            <wp:extent cx="5940425" cy="3620770"/>
+            <wp:effectExtent l="0" t="0" r="3175" b="0"/>
+            <wp:docPr id="520043875" name="Picture 1"/>
+            <wp:cNvGraphicFramePr>
+              <a:graphicFrameLocks xmlns:a="http://schemas.openxmlformats.org/drawingml/2006/main" noChangeAspect="1"/>
+            </wp:cNvGraphicFramePr>
+            <a:graphic xmlns:a="http://schemas.openxmlformats.org/drawingml/2006/main">
+              <a:graphicData uri="http://schemas.openxmlformats.org/drawingml/2006/picture">
+                <pic:pic xmlns:pic="http://schemas.openxmlformats.org/drawingml/2006/picture">
+                  <pic:nvPicPr>
+                    <pic:cNvPr id="520043875" name=""/>
+                    <pic:cNvPicPr/>
+                  </pic:nvPicPr>
+                  <pic:blipFill>
+                    <a:blip r:embed="rId64"/>
+                    <a:stretch>
+                      <a:fillRect/>
+                    </a:stretch>
+                  </pic:blipFill>
+                  <pic:spPr>
+                    <a:xfrm>
+                      <a:off x="0" y="0"/>
+                      <a:ext cx="5940425" cy="3620770"/>
                     </a:xfrm>
                     <a:prstGeom prst="rect">
                       <a:avLst/>

</xml_diff>

<commit_message>
Commit 6 - tutorial part6
</commit_message>
<xml_diff>
--- a/Новий Документ Microsoft Word.docx
+++ b/Новий Документ Microsoft Word.docx
@@ -2889,6 +2889,161 @@
                     <a:xfrm>
                       <a:off x="0" y="0"/>
                       <a:ext cx="5940425" cy="3620770"/>
+                    </a:xfrm>
+                    <a:prstGeom prst="rect">
+                      <a:avLst/>
+                    </a:prstGeom>
+                  </pic:spPr>
+                </pic:pic>
+              </a:graphicData>
+            </a:graphic>
+          </wp:inline>
+        </w:drawing>
+      </w:r>
+    </w:p>
+    <w:p>
+      <w:pPr>
+        <w:rPr>
+          <w:lang w:val="en-US"/>
+        </w:rPr>
+      </w:pPr>
+      <w:r>
+        <w:rPr>
+          <w:lang w:val="en-US"/>
+        </w:rPr>
+        <w:t>Part 6</w:t>
+      </w:r>
+    </w:p>
+    <w:p>
+      <w:pPr>
+        <w:rPr>
+          <w:lang w:val="en-US"/>
+        </w:rPr>
+      </w:pPr>
+      <w:r>
+        <w:rPr>
+          <w:lang w:val="en-US"/>
+        </w:rPr>
+        <w:drawing>
+          <wp:inline distT="0" distB="0" distL="0" distR="0" wp14:anchorId="40F01CD5" wp14:editId="12EC63B5">
+            <wp:extent cx="5940425" cy="1557020"/>
+            <wp:effectExtent l="0" t="0" r="3175" b="5080"/>
+            <wp:docPr id="342075900" name="Picture 1"/>
+            <wp:cNvGraphicFramePr>
+              <a:graphicFrameLocks xmlns:a="http://schemas.openxmlformats.org/drawingml/2006/main" noChangeAspect="1"/>
+            </wp:cNvGraphicFramePr>
+            <a:graphic xmlns:a="http://schemas.openxmlformats.org/drawingml/2006/main">
+              <a:graphicData uri="http://schemas.openxmlformats.org/drawingml/2006/picture">
+                <pic:pic xmlns:pic="http://schemas.openxmlformats.org/drawingml/2006/picture">
+                  <pic:nvPicPr>
+                    <pic:cNvPr id="342075900" name=""/>
+                    <pic:cNvPicPr/>
+                  </pic:nvPicPr>
+                  <pic:blipFill>
+                    <a:blip r:embed="rId65"/>
+                    <a:stretch>
+                      <a:fillRect/>
+                    </a:stretch>
+                  </pic:blipFill>
+                  <pic:spPr>
+                    <a:xfrm>
+                      <a:off x="0" y="0"/>
+                      <a:ext cx="5940425" cy="1557020"/>
+                    </a:xfrm>
+                    <a:prstGeom prst="rect">
+                      <a:avLst/>
+                    </a:prstGeom>
+                  </pic:spPr>
+                </pic:pic>
+              </a:graphicData>
+            </a:graphic>
+          </wp:inline>
+        </w:drawing>
+      </w:r>
+    </w:p>
+    <w:p>
+      <w:pPr>
+        <w:rPr>
+          <w:lang w:val="en-US"/>
+        </w:rPr>
+      </w:pPr>
+      <w:r>
+        <w:rPr>
+          <w:lang w:val="en-US"/>
+        </w:rPr>
+        <w:drawing>
+          <wp:inline distT="0" distB="0" distL="0" distR="0" wp14:anchorId="6BBAEC24" wp14:editId="5401719F">
+            <wp:extent cx="5940425" cy="2627630"/>
+            <wp:effectExtent l="0" t="0" r="3175" b="1270"/>
+            <wp:docPr id="509370059" name="Picture 1"/>
+            <wp:cNvGraphicFramePr>
+              <a:graphicFrameLocks xmlns:a="http://schemas.openxmlformats.org/drawingml/2006/main" noChangeAspect="1"/>
+            </wp:cNvGraphicFramePr>
+            <a:graphic xmlns:a="http://schemas.openxmlformats.org/drawingml/2006/main">
+              <a:graphicData uri="http://schemas.openxmlformats.org/drawingml/2006/picture">
+                <pic:pic xmlns:pic="http://schemas.openxmlformats.org/drawingml/2006/picture">
+                  <pic:nvPicPr>
+                    <pic:cNvPr id="509370059" name=""/>
+                    <pic:cNvPicPr/>
+                  </pic:nvPicPr>
+                  <pic:blipFill>
+                    <a:blip r:embed="rId66"/>
+                    <a:stretch>
+                      <a:fillRect/>
+                    </a:stretch>
+                  </pic:blipFill>
+                  <pic:spPr>
+                    <a:xfrm>
+                      <a:off x="0" y="0"/>
+                      <a:ext cx="5940425" cy="2627630"/>
+                    </a:xfrm>
+                    <a:prstGeom prst="rect">
+                      <a:avLst/>
+                    </a:prstGeom>
+                  </pic:spPr>
+                </pic:pic>
+              </a:graphicData>
+            </a:graphic>
+          </wp:inline>
+        </w:drawing>
+      </w:r>
+    </w:p>
+    <w:p>
+      <w:pPr>
+        <w:rPr>
+          <w:lang w:val="en-US"/>
+        </w:rPr>
+      </w:pPr>
+      <w:r>
+        <w:rPr>
+          <w:lang w:val="en-US"/>
+        </w:rPr>
+        <w:lastRenderedPageBreak/>
+        <w:drawing>
+          <wp:inline distT="0" distB="0" distL="0" distR="0" wp14:anchorId="20A98EC3" wp14:editId="23D6822B">
+            <wp:extent cx="3915321" cy="2524477"/>
+            <wp:effectExtent l="0" t="0" r="9525" b="9525"/>
+            <wp:docPr id="771445170" name="Picture 1"/>
+            <wp:cNvGraphicFramePr>
+              <a:graphicFrameLocks xmlns:a="http://schemas.openxmlformats.org/drawingml/2006/main" noChangeAspect="1"/>
+            </wp:cNvGraphicFramePr>
+            <a:graphic xmlns:a="http://schemas.openxmlformats.org/drawingml/2006/main">
+              <a:graphicData uri="http://schemas.openxmlformats.org/drawingml/2006/picture">
+                <pic:pic xmlns:pic="http://schemas.openxmlformats.org/drawingml/2006/picture">
+                  <pic:nvPicPr>
+                    <pic:cNvPr id="771445170" name=""/>
+                    <pic:cNvPicPr/>
+                  </pic:nvPicPr>
+                  <pic:blipFill>
+                    <a:blip r:embed="rId67"/>
+                    <a:stretch>
+                      <a:fillRect/>
+                    </a:stretch>
+                  </pic:blipFill>
+                  <pic:spPr>
+                    <a:xfrm>
+                      <a:off x="0" y="0"/>
+                      <a:ext cx="3915321" cy="2524477"/>
                     </a:xfrm>
                     <a:prstGeom prst="rect">
                       <a:avLst/>

</xml_diff>